<commit_message>
Completed part B & added C
</commit_message>
<xml_diff>
--- a/Docs/CSC102 - Practice Problems.docx
+++ b/Docs/CSC102 - Practice Problems.docx
@@ -5208,13 +5208,13 @@
         </w:rPr>
         <w:lastRenderedPageBreak/>
         <w:drawing>
-          <wp:anchor distT="0" distB="0" distL="114300" distR="114300" simplePos="0" relativeHeight="251666432" behindDoc="0" locked="0" layoutInCell="1" allowOverlap="1" wp14:anchorId="6EBCF390" wp14:editId="3F582983">
+          <wp:anchor distT="0" distB="0" distL="114300" distR="114300" simplePos="0" relativeHeight="251666432" behindDoc="0" locked="0" layoutInCell="1" allowOverlap="1" wp14:anchorId="6EBCF390" wp14:editId="4542A2DA">
             <wp:simplePos x="0" y="0"/>
             <wp:positionH relativeFrom="column">
-              <wp:posOffset>551180</wp:posOffset>
+              <wp:posOffset>451533</wp:posOffset>
             </wp:positionH>
             <wp:positionV relativeFrom="paragraph">
-              <wp:posOffset>313055</wp:posOffset>
+              <wp:posOffset>266163</wp:posOffset>
             </wp:positionV>
             <wp:extent cx="5932170" cy="7458710"/>
             <wp:effectExtent l="0" t="0" r="0" b="8890"/>
@@ -5282,6 +5282,1285 @@
           <w:numId w:val="4"/>
         </w:numPr>
       </w:pPr>
+      <w:r>
+        <w:rPr>
+          <w:noProof/>
+        </w:rPr>
+        <w:lastRenderedPageBreak/>
+        <w:drawing>
+          <wp:anchor distT="0" distB="0" distL="114300" distR="114300" simplePos="0" relativeHeight="251667456" behindDoc="1" locked="0" layoutInCell="1" allowOverlap="1" wp14:anchorId="0E899D6F" wp14:editId="56A59B3D">
+            <wp:simplePos x="0" y="0"/>
+            <wp:positionH relativeFrom="column">
+              <wp:posOffset>762000</wp:posOffset>
+            </wp:positionH>
+            <wp:positionV relativeFrom="paragraph">
+              <wp:posOffset>347</wp:posOffset>
+            </wp:positionV>
+            <wp:extent cx="4993005" cy="5836920"/>
+            <wp:effectExtent l="0" t="0" r="0" b="0"/>
+            <wp:wrapTight wrapText="bothSides">
+              <wp:wrapPolygon edited="0">
+                <wp:start x="0" y="0"/>
+                <wp:lineTo x="0" y="21501"/>
+                <wp:lineTo x="21509" y="21501"/>
+                <wp:lineTo x="21509" y="0"/>
+                <wp:lineTo x="0" y="0"/>
+              </wp:wrapPolygon>
+            </wp:wrapTight>
+            <wp:docPr id="8" name="Picture 8"/>
+            <wp:cNvGraphicFramePr>
+              <a:graphicFrameLocks xmlns:a="http://schemas.openxmlformats.org/drawingml/2006/main" noChangeAspect="1"/>
+            </wp:cNvGraphicFramePr>
+            <a:graphic xmlns:a="http://schemas.openxmlformats.org/drawingml/2006/main">
+              <a:graphicData uri="http://schemas.openxmlformats.org/drawingml/2006/picture">
+                <pic:pic xmlns:pic="http://schemas.openxmlformats.org/drawingml/2006/picture">
+                  <pic:nvPicPr>
+                    <pic:cNvPr id="0" name="Picture 2"/>
+                    <pic:cNvPicPr>
+                      <a:picLocks noChangeAspect="1" noChangeArrowheads="1"/>
+                    </pic:cNvPicPr>
+                  </pic:nvPicPr>
+                  <pic:blipFill>
+                    <a:blip r:embed="rId15">
+                      <a:extLst>
+                        <a:ext uri="{28A0092B-C50C-407E-A947-70E740481C1C}">
+                          <a14:useLocalDpi xmlns:a14="http://schemas.microsoft.com/office/drawing/2010/main" val="0"/>
+                        </a:ext>
+                      </a:extLst>
+                    </a:blip>
+                    <a:srcRect/>
+                    <a:stretch>
+                      <a:fillRect/>
+                    </a:stretch>
+                  </pic:blipFill>
+                  <pic:spPr bwMode="auto">
+                    <a:xfrm>
+                      <a:off x="0" y="0"/>
+                      <a:ext cx="4993005" cy="5836920"/>
+                    </a:xfrm>
+                    <a:prstGeom prst="rect">
+                      <a:avLst/>
+                    </a:prstGeom>
+                    <a:noFill/>
+                    <a:ln>
+                      <a:noFill/>
+                    </a:ln>
+                  </pic:spPr>
+                </pic:pic>
+              </a:graphicData>
+            </a:graphic>
+            <wp14:sizeRelH relativeFrom="margin">
+              <wp14:pctWidth>0</wp14:pctWidth>
+            </wp14:sizeRelH>
+            <wp14:sizeRelV relativeFrom="margin">
+              <wp14:pctHeight>0</wp14:pctHeight>
+            </wp14:sizeRelV>
+          </wp:anchor>
+        </w:drawing>
+      </w:r>
+      <w:r>
+        <w:t>d</w:t>
+      </w:r>
+    </w:p>
+    <w:p>
+      <w:pPr>
+        <w:pStyle w:val="ListParagraph"/>
+      </w:pPr>
+    </w:p>
+    <w:p>
+      <w:pPr>
+        <w:pStyle w:val="ListParagraph"/>
+      </w:pPr>
+    </w:p>
+    <w:p>
+      <w:pPr>
+        <w:pStyle w:val="ListParagraph"/>
+      </w:pPr>
+    </w:p>
+    <w:p>
+      <w:pPr>
+        <w:pStyle w:val="ListParagraph"/>
+      </w:pPr>
+    </w:p>
+    <w:p>
+      <w:pPr>
+        <w:pStyle w:val="ListParagraph"/>
+      </w:pPr>
+    </w:p>
+    <w:p>
+      <w:pPr>
+        <w:pStyle w:val="ListParagraph"/>
+      </w:pPr>
+    </w:p>
+    <w:p>
+      <w:pPr>
+        <w:pStyle w:val="ListParagraph"/>
+      </w:pPr>
+    </w:p>
+    <w:p>
+      <w:pPr>
+        <w:pStyle w:val="ListParagraph"/>
+      </w:pPr>
+    </w:p>
+    <w:p>
+      <w:pPr>
+        <w:pStyle w:val="ListParagraph"/>
+      </w:pPr>
+    </w:p>
+    <w:p>
+      <w:pPr>
+        <w:pStyle w:val="ListParagraph"/>
+      </w:pPr>
+    </w:p>
+    <w:p>
+      <w:pPr>
+        <w:pStyle w:val="ListParagraph"/>
+      </w:pPr>
+    </w:p>
+    <w:p>
+      <w:pPr>
+        <w:pStyle w:val="ListParagraph"/>
+      </w:pPr>
+    </w:p>
+    <w:p>
+      <w:pPr>
+        <w:pStyle w:val="ListParagraph"/>
+      </w:pPr>
+    </w:p>
+    <w:p>
+      <w:pPr>
+        <w:pStyle w:val="ListParagraph"/>
+      </w:pPr>
+    </w:p>
+    <w:p>
+      <w:pPr>
+        <w:pStyle w:val="ListParagraph"/>
+      </w:pPr>
+    </w:p>
+    <w:p>
+      <w:pPr>
+        <w:pStyle w:val="ListParagraph"/>
+      </w:pPr>
+    </w:p>
+    <w:p>
+      <w:pPr>
+        <w:pStyle w:val="ListParagraph"/>
+      </w:pPr>
+    </w:p>
+    <w:p>
+      <w:pPr>
+        <w:pStyle w:val="ListParagraph"/>
+      </w:pPr>
+    </w:p>
+    <w:p>
+      <w:pPr>
+        <w:pStyle w:val="ListParagraph"/>
+      </w:pPr>
+    </w:p>
+    <w:p>
+      <w:pPr>
+        <w:pStyle w:val="ListParagraph"/>
+      </w:pPr>
+    </w:p>
+    <w:p>
+      <w:pPr>
+        <w:pStyle w:val="ListParagraph"/>
+      </w:pPr>
+    </w:p>
+    <w:p>
+      <w:pPr>
+        <w:pStyle w:val="ListParagraph"/>
+      </w:pPr>
+      <w:r>
+        <w:rPr>
+          <w:b/>
+          <w:bCs/>
+          <w:noProof/>
+          <w:u w:val="single"/>
+        </w:rPr>
+        <mc:AlternateContent>
+          <mc:Choice Requires="wps">
+            <w:drawing>
+              <wp:anchor distT="0" distB="0" distL="114300" distR="114300" simplePos="0" relativeHeight="251668480" behindDoc="0" locked="0" layoutInCell="1" allowOverlap="1" wp14:anchorId="2145FCA5" wp14:editId="5863D367">
+                <wp:simplePos x="0" y="0"/>
+                <wp:positionH relativeFrom="column">
+                  <wp:posOffset>762000</wp:posOffset>
+                </wp:positionH>
+                <wp:positionV relativeFrom="paragraph">
+                  <wp:posOffset>167755</wp:posOffset>
+                </wp:positionV>
+                <wp:extent cx="5001491" cy="2029690"/>
+                <wp:effectExtent l="0" t="0" r="27940" b="27940"/>
+                <wp:wrapNone/>
+                <wp:docPr id="9" name="Rectangle 9"/>
+                <wp:cNvGraphicFramePr/>
+                <a:graphic xmlns:a="http://schemas.openxmlformats.org/drawingml/2006/main">
+                  <a:graphicData uri="http://schemas.microsoft.com/office/word/2010/wordprocessingShape">
+                    <wps:wsp>
+                      <wps:cNvSpPr/>
+                      <wps:spPr>
+                        <a:xfrm>
+                          <a:off x="0" y="0"/>
+                          <a:ext cx="5001491" cy="2029690"/>
+                        </a:xfrm>
+                        <a:prstGeom prst="rect">
+                          <a:avLst/>
+                        </a:prstGeom>
+                        <a:solidFill>
+                          <a:schemeClr val="bg1"/>
+                        </a:solidFill>
+                        <a:ln>
+                          <a:solidFill>
+                            <a:schemeClr val="tx1"/>
+                          </a:solidFill>
+                        </a:ln>
+                      </wps:spPr>
+                      <wps:style>
+                        <a:lnRef idx="2">
+                          <a:schemeClr val="accent1">
+                            <a:shade val="50000"/>
+                          </a:schemeClr>
+                        </a:lnRef>
+                        <a:fillRef idx="1">
+                          <a:schemeClr val="accent1"/>
+                        </a:fillRef>
+                        <a:effectRef idx="0">
+                          <a:schemeClr val="accent1"/>
+                        </a:effectRef>
+                        <a:fontRef idx="minor">
+                          <a:schemeClr val="lt1"/>
+                        </a:fontRef>
+                      </wps:style>
+                      <wps:bodyPr rot="0" spcFirstLastPara="0" vertOverflow="overflow" horzOverflow="overflow" vert="horz" wrap="square" lIns="91440" tIns="45720" rIns="91440" bIns="45720" numCol="1" spcCol="0" rtlCol="0" fromWordArt="0" anchor="ctr" anchorCtr="0" forceAA="0" compatLnSpc="1">
+                        <a:prstTxWarp prst="textNoShape">
+                          <a:avLst/>
+                        </a:prstTxWarp>
+                        <a:noAutofit/>
+                      </wps:bodyPr>
+                    </wps:wsp>
+                  </a:graphicData>
+                </a:graphic>
+              </wp:anchor>
+            </w:drawing>
+          </mc:Choice>
+          <mc:Fallback>
+            <w:pict>
+              <v:rect w14:anchorId="5A5D2BC1" id="Rectangle 9" o:spid="_x0000_s1026" style="position:absolute;margin-left:60pt;margin-top:13.2pt;width:393.8pt;height:159.8pt;z-index:251668480;visibility:visible;mso-wrap-style:square;mso-wrap-distance-left:9pt;mso-wrap-distance-top:0;mso-wrap-distance-right:9pt;mso-wrap-distance-bottom:0;mso-position-horizontal:absolute;mso-position-horizontal-relative:text;mso-position-vertical:absolute;mso-position-vertical-relative:text;v-text-anchor:middle" o:gfxdata="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" fillcolor="white [3212]" strokecolor="black [3213]" strokeweight="1pt"/>
+            </w:pict>
+          </mc:Fallback>
+        </mc:AlternateContent>
+      </w:r>
+    </w:p>
+    <w:p>
+      <w:pPr>
+        <w:pStyle w:val="ListParagraph"/>
+      </w:pPr>
+    </w:p>
+    <w:p>
+      <w:pPr>
+        <w:pStyle w:val="ListParagraph"/>
+      </w:pPr>
+    </w:p>
+    <w:p>
+      <w:pPr>
+        <w:pStyle w:val="ListParagraph"/>
+      </w:pPr>
+    </w:p>
+    <w:p>
+      <w:pPr>
+        <w:pStyle w:val="ListParagraph"/>
+      </w:pPr>
+    </w:p>
+    <w:p>
+      <w:pPr>
+        <w:pStyle w:val="ListParagraph"/>
+      </w:pPr>
+    </w:p>
+    <w:p>
+      <w:pPr>
+        <w:pStyle w:val="ListParagraph"/>
+      </w:pPr>
+    </w:p>
+    <w:p>
+      <w:pPr>
+        <w:pStyle w:val="ListParagraph"/>
+      </w:pPr>
+    </w:p>
+    <w:p>
+      <w:pPr>
+        <w:pStyle w:val="ListParagraph"/>
+      </w:pPr>
+    </w:p>
+    <w:p>
+      <w:pPr>
+        <w:pStyle w:val="ListParagraph"/>
+        <w:numPr>
+          <w:ilvl w:val="0"/>
+          <w:numId w:val="4"/>
+        </w:numPr>
+      </w:pPr>
+      <w:r>
+        <w:rPr>
+          <w:noProof/>
+        </w:rPr>
+        <w:lastRenderedPageBreak/>
+        <w:drawing>
+          <wp:anchor distT="0" distB="0" distL="114300" distR="114300" simplePos="0" relativeHeight="251669504" behindDoc="1" locked="0" layoutInCell="1" allowOverlap="1" wp14:anchorId="08250D06" wp14:editId="140C1520">
+            <wp:simplePos x="0" y="0"/>
+            <wp:positionH relativeFrom="column">
+              <wp:posOffset>623455</wp:posOffset>
+            </wp:positionH>
+            <wp:positionV relativeFrom="page">
+              <wp:posOffset>914400</wp:posOffset>
+            </wp:positionV>
+            <wp:extent cx="5167630" cy="3853180"/>
+            <wp:effectExtent l="0" t="0" r="0" b="0"/>
+            <wp:wrapTight wrapText="bothSides">
+              <wp:wrapPolygon edited="0">
+                <wp:start x="0" y="0"/>
+                <wp:lineTo x="0" y="21465"/>
+                <wp:lineTo x="21499" y="21465"/>
+                <wp:lineTo x="21499" y="0"/>
+                <wp:lineTo x="0" y="0"/>
+              </wp:wrapPolygon>
+            </wp:wrapTight>
+            <wp:docPr id="17" name="Picture 17"/>
+            <wp:cNvGraphicFramePr>
+              <a:graphicFrameLocks xmlns:a="http://schemas.openxmlformats.org/drawingml/2006/main" noChangeAspect="1"/>
+            </wp:cNvGraphicFramePr>
+            <a:graphic xmlns:a="http://schemas.openxmlformats.org/drawingml/2006/main">
+              <a:graphicData uri="http://schemas.openxmlformats.org/drawingml/2006/picture">
+                <pic:pic xmlns:pic="http://schemas.openxmlformats.org/drawingml/2006/picture">
+                  <pic:nvPicPr>
+                    <pic:cNvPr id="0" name="Picture 3"/>
+                    <pic:cNvPicPr>
+                      <a:picLocks noChangeAspect="1" noChangeArrowheads="1"/>
+                    </pic:cNvPicPr>
+                  </pic:nvPicPr>
+                  <pic:blipFill>
+                    <a:blip r:embed="rId16">
+                      <a:extLst>
+                        <a:ext uri="{28A0092B-C50C-407E-A947-70E740481C1C}">
+                          <a14:useLocalDpi xmlns:a14="http://schemas.microsoft.com/office/drawing/2010/main" val="0"/>
+                        </a:ext>
+                      </a:extLst>
+                    </a:blip>
+                    <a:srcRect/>
+                    <a:stretch>
+                      <a:fillRect/>
+                    </a:stretch>
+                  </pic:blipFill>
+                  <pic:spPr bwMode="auto">
+                    <a:xfrm>
+                      <a:off x="0" y="0"/>
+                      <a:ext cx="5167630" cy="3853180"/>
+                    </a:xfrm>
+                    <a:prstGeom prst="rect">
+                      <a:avLst/>
+                    </a:prstGeom>
+                    <a:noFill/>
+                    <a:ln>
+                      <a:noFill/>
+                    </a:ln>
+                  </pic:spPr>
+                </pic:pic>
+              </a:graphicData>
+            </a:graphic>
+            <wp14:sizeRelH relativeFrom="margin">
+              <wp14:pctWidth>0</wp14:pctWidth>
+            </wp14:sizeRelH>
+            <wp14:sizeRelV relativeFrom="margin">
+              <wp14:pctHeight>0</wp14:pctHeight>
+            </wp14:sizeRelV>
+          </wp:anchor>
+        </w:drawing>
+      </w:r>
+    </w:p>
+    <w:p>
+      <w:pPr>
+        <w:pStyle w:val="ListParagraph"/>
+      </w:pPr>
+    </w:p>
+    <w:p>
+      <w:pPr>
+        <w:pStyle w:val="ListParagraph"/>
+      </w:pPr>
+    </w:p>
+    <w:p>
+      <w:pPr>
+        <w:pStyle w:val="ListParagraph"/>
+      </w:pPr>
+    </w:p>
+    <w:p>
+      <w:pPr>
+        <w:pStyle w:val="ListParagraph"/>
+      </w:pPr>
+    </w:p>
+    <w:p>
+      <w:pPr>
+        <w:pStyle w:val="ListParagraph"/>
+      </w:pPr>
+    </w:p>
+    <w:p>
+      <w:pPr>
+        <w:pStyle w:val="ListParagraph"/>
+      </w:pPr>
+    </w:p>
+    <w:p>
+      <w:pPr>
+        <w:pStyle w:val="ListParagraph"/>
+      </w:pPr>
+    </w:p>
+    <w:p>
+      <w:pPr>
+        <w:pStyle w:val="ListParagraph"/>
+      </w:pPr>
+    </w:p>
+    <w:p>
+      <w:pPr>
+        <w:pStyle w:val="ListParagraph"/>
+      </w:pPr>
+    </w:p>
+    <w:p>
+      <w:pPr>
+        <w:pStyle w:val="ListParagraph"/>
+      </w:pPr>
+    </w:p>
+    <w:p>
+      <w:pPr>
+        <w:pStyle w:val="ListParagraph"/>
+      </w:pPr>
+    </w:p>
+    <w:p>
+      <w:pPr>
+        <w:pStyle w:val="ListParagraph"/>
+      </w:pPr>
+    </w:p>
+    <w:p>
+      <w:pPr>
+        <w:pStyle w:val="ListParagraph"/>
+      </w:pPr>
+    </w:p>
+    <w:p>
+      <w:pPr>
+        <w:pStyle w:val="ListParagraph"/>
+      </w:pPr>
+    </w:p>
+    <w:p>
+      <w:pPr>
+        <w:pStyle w:val="ListParagraph"/>
+      </w:pPr>
+      <w:r>
+        <w:rPr>
+          <w:b/>
+          <w:bCs/>
+          <w:noProof/>
+          <w:u w:val="single"/>
+        </w:rPr>
+        <mc:AlternateContent>
+          <mc:Choice Requires="wps">
+            <w:drawing>
+              <wp:anchor distT="0" distB="0" distL="114300" distR="114300" simplePos="0" relativeHeight="251671552" behindDoc="1" locked="0" layoutInCell="1" allowOverlap="1" wp14:anchorId="11A82823" wp14:editId="1920C5FD">
+                <wp:simplePos x="0" y="0"/>
+                <wp:positionH relativeFrom="column">
+                  <wp:posOffset>616527</wp:posOffset>
+                </wp:positionH>
+                <wp:positionV relativeFrom="page">
+                  <wp:posOffset>4946592</wp:posOffset>
+                </wp:positionV>
+                <wp:extent cx="5167630" cy="2029460"/>
+                <wp:effectExtent l="0" t="0" r="13970" b="27940"/>
+                <wp:wrapNone/>
+                <wp:docPr id="18" name="Rectangle 18"/>
+                <wp:cNvGraphicFramePr/>
+                <a:graphic xmlns:a="http://schemas.openxmlformats.org/drawingml/2006/main">
+                  <a:graphicData uri="http://schemas.microsoft.com/office/word/2010/wordprocessingShape">
+                    <wps:wsp>
+                      <wps:cNvSpPr/>
+                      <wps:spPr>
+                        <a:xfrm>
+                          <a:off x="0" y="0"/>
+                          <a:ext cx="5167630" cy="2029460"/>
+                        </a:xfrm>
+                        <a:prstGeom prst="rect">
+                          <a:avLst/>
+                        </a:prstGeom>
+                        <a:solidFill>
+                          <a:schemeClr val="bg1"/>
+                        </a:solidFill>
+                        <a:ln>
+                          <a:solidFill>
+                            <a:schemeClr val="tx1"/>
+                          </a:solidFill>
+                        </a:ln>
+                      </wps:spPr>
+                      <wps:style>
+                        <a:lnRef idx="2">
+                          <a:schemeClr val="accent1">
+                            <a:shade val="50000"/>
+                          </a:schemeClr>
+                        </a:lnRef>
+                        <a:fillRef idx="1">
+                          <a:schemeClr val="accent1"/>
+                        </a:fillRef>
+                        <a:effectRef idx="0">
+                          <a:schemeClr val="accent1"/>
+                        </a:effectRef>
+                        <a:fontRef idx="minor">
+                          <a:schemeClr val="lt1"/>
+                        </a:fontRef>
+                      </wps:style>
+                      <wps:bodyPr rot="0" spcFirstLastPara="0" vertOverflow="overflow" horzOverflow="overflow" vert="horz" wrap="square" lIns="91440" tIns="45720" rIns="91440" bIns="45720" numCol="1" spcCol="0" rtlCol="0" fromWordArt="0" anchor="ctr" anchorCtr="0" forceAA="0" compatLnSpc="1">
+                        <a:prstTxWarp prst="textNoShape">
+                          <a:avLst/>
+                        </a:prstTxWarp>
+                        <a:noAutofit/>
+                      </wps:bodyPr>
+                    </wps:wsp>
+                  </a:graphicData>
+                </a:graphic>
+                <wp14:sizeRelH relativeFrom="margin">
+                  <wp14:pctWidth>0</wp14:pctWidth>
+                </wp14:sizeRelH>
+              </wp:anchor>
+            </w:drawing>
+          </mc:Choice>
+          <mc:Fallback>
+            <w:pict>
+              <v:rect w14:anchorId="2C31C9F0" id="Rectangle 18" o:spid="_x0000_s1026" style="position:absolute;margin-left:48.55pt;margin-top:389.5pt;width:406.9pt;height:159.8pt;z-index:-251644928;visibility:visible;mso-wrap-style:square;mso-width-percent:0;mso-wrap-distance-left:9pt;mso-wrap-distance-top:0;mso-wrap-distance-right:9pt;mso-wrap-distance-bottom:0;mso-position-horizontal:absolute;mso-position-horizontal-relative:text;mso-position-vertical:absolute;mso-position-vertical-relative:page;mso-width-percent:0;mso-width-relative:margin;v-text-anchor:middle" o:gfxdata="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" fillcolor="white [3212]" strokecolor="black [3213]" strokeweight="1pt">
+                <w10:wrap anchory="page"/>
+              </v:rect>
+            </w:pict>
+          </mc:Fallback>
+        </mc:AlternateContent>
+      </w:r>
+    </w:p>
+    <w:p>
+      <w:pPr>
+        <w:pStyle w:val="ListParagraph"/>
+      </w:pPr>
+    </w:p>
+    <w:p>
+      <w:pPr>
+        <w:pStyle w:val="ListParagraph"/>
+      </w:pPr>
+    </w:p>
+    <w:p>
+      <w:pPr>
+        <w:pStyle w:val="ListParagraph"/>
+      </w:pPr>
+    </w:p>
+    <w:p>
+      <w:pPr>
+        <w:pStyle w:val="ListParagraph"/>
+      </w:pPr>
+    </w:p>
+    <w:p>
+      <w:pPr>
+        <w:pStyle w:val="ListParagraph"/>
+      </w:pPr>
+    </w:p>
+    <w:p>
+      <w:pPr>
+        <w:pStyle w:val="ListParagraph"/>
+      </w:pPr>
+    </w:p>
+    <w:p>
+      <w:pPr>
+        <w:pStyle w:val="ListParagraph"/>
+      </w:pPr>
+    </w:p>
+    <w:p>
+      <w:pPr>
+        <w:pStyle w:val="ListParagraph"/>
+      </w:pPr>
+    </w:p>
+    <w:p>
+      <w:pPr>
+        <w:pStyle w:val="ListParagraph"/>
+      </w:pPr>
+    </w:p>
+    <w:p>
+      <w:pPr>
+        <w:pStyle w:val="ListParagraph"/>
+      </w:pPr>
+    </w:p>
+    <w:p>
+      <w:pPr>
+        <w:pStyle w:val="ListParagraph"/>
+      </w:pPr>
+    </w:p>
+    <w:p>
+      <w:pPr>
+        <w:pStyle w:val="ListParagraph"/>
+      </w:pPr>
+    </w:p>
+    <w:p>
+      <w:pPr>
+        <w:pStyle w:val="ListParagraph"/>
+      </w:pPr>
+    </w:p>
+    <w:p>
+      <w:pPr>
+        <w:pStyle w:val="ListParagraph"/>
+      </w:pPr>
+    </w:p>
+    <w:p>
+      <w:pPr>
+        <w:pStyle w:val="ListParagraph"/>
+      </w:pPr>
+    </w:p>
+    <w:p>
+      <w:pPr>
+        <w:pStyle w:val="ListParagraph"/>
+        <w:numPr>
+          <w:ilvl w:val="0"/>
+          <w:numId w:val="4"/>
+        </w:numPr>
+      </w:pPr>
+      <w:r>
+        <w:rPr>
+          <w:noProof/>
+        </w:rPr>
+        <w:lastRenderedPageBreak/>
+        <w:drawing>
+          <wp:anchor distT="0" distB="0" distL="114300" distR="114300" simplePos="0" relativeHeight="251672576" behindDoc="1" locked="0" layoutInCell="1" allowOverlap="1" wp14:anchorId="46E92941" wp14:editId="2423778A">
+            <wp:simplePos x="0" y="0"/>
+            <wp:positionH relativeFrom="column">
+              <wp:posOffset>609600</wp:posOffset>
+            </wp:positionH>
+            <wp:positionV relativeFrom="paragraph">
+              <wp:posOffset>20320</wp:posOffset>
+            </wp:positionV>
+            <wp:extent cx="5210810" cy="5721350"/>
+            <wp:effectExtent l="0" t="0" r="8890" b="0"/>
+            <wp:wrapTight wrapText="bothSides">
+              <wp:wrapPolygon edited="0">
+                <wp:start x="0" y="0"/>
+                <wp:lineTo x="0" y="21504"/>
+                <wp:lineTo x="21558" y="21504"/>
+                <wp:lineTo x="21558" y="0"/>
+                <wp:lineTo x="0" y="0"/>
+              </wp:wrapPolygon>
+            </wp:wrapTight>
+            <wp:docPr id="19" name="Picture 19"/>
+            <wp:cNvGraphicFramePr>
+              <a:graphicFrameLocks xmlns:a="http://schemas.openxmlformats.org/drawingml/2006/main" noChangeAspect="1"/>
+            </wp:cNvGraphicFramePr>
+            <a:graphic xmlns:a="http://schemas.openxmlformats.org/drawingml/2006/main">
+              <a:graphicData uri="http://schemas.openxmlformats.org/drawingml/2006/picture">
+                <pic:pic xmlns:pic="http://schemas.openxmlformats.org/drawingml/2006/picture">
+                  <pic:nvPicPr>
+                    <pic:cNvPr id="0" name="Picture 4"/>
+                    <pic:cNvPicPr>
+                      <a:picLocks noChangeAspect="1" noChangeArrowheads="1"/>
+                    </pic:cNvPicPr>
+                  </pic:nvPicPr>
+                  <pic:blipFill>
+                    <a:blip r:embed="rId17">
+                      <a:extLst>
+                        <a:ext uri="{28A0092B-C50C-407E-A947-70E740481C1C}">
+                          <a14:useLocalDpi xmlns:a14="http://schemas.microsoft.com/office/drawing/2010/main" val="0"/>
+                        </a:ext>
+                      </a:extLst>
+                    </a:blip>
+                    <a:srcRect/>
+                    <a:stretch>
+                      <a:fillRect/>
+                    </a:stretch>
+                  </pic:blipFill>
+                  <pic:spPr bwMode="auto">
+                    <a:xfrm>
+                      <a:off x="0" y="0"/>
+                      <a:ext cx="5210810" cy="5721350"/>
+                    </a:xfrm>
+                    <a:prstGeom prst="rect">
+                      <a:avLst/>
+                    </a:prstGeom>
+                    <a:noFill/>
+                    <a:ln>
+                      <a:noFill/>
+                    </a:ln>
+                  </pic:spPr>
+                </pic:pic>
+              </a:graphicData>
+            </a:graphic>
+            <wp14:sizeRelH relativeFrom="margin">
+              <wp14:pctWidth>0</wp14:pctWidth>
+            </wp14:sizeRelH>
+            <wp14:sizeRelV relativeFrom="margin">
+              <wp14:pctHeight>0</wp14:pctHeight>
+            </wp14:sizeRelV>
+          </wp:anchor>
+        </w:drawing>
+      </w:r>
+    </w:p>
+    <w:p/>
+    <w:p/>
+    <w:p/>
+    <w:p/>
+    <w:p/>
+    <w:p/>
+    <w:p/>
+    <w:p/>
+    <w:p/>
+    <w:p/>
+    <w:p/>
+    <w:p/>
+    <w:p/>
+    <w:p/>
+    <w:p/>
+    <w:p>
+      <w:r>
+        <w:rPr>
+          <w:b/>
+          <w:bCs/>
+          <w:noProof/>
+          <w:u w:val="single"/>
+        </w:rPr>
+        <mc:AlternateContent>
+          <mc:Choice Requires="wps">
+            <w:drawing>
+              <wp:anchor distT="0" distB="0" distL="114300" distR="114300" simplePos="0" relativeHeight="251674624" behindDoc="1" locked="0" layoutInCell="1" allowOverlap="1" wp14:anchorId="27D50A1E" wp14:editId="6AD89489">
+                <wp:simplePos x="0" y="0"/>
+                <wp:positionH relativeFrom="column">
+                  <wp:posOffset>623454</wp:posOffset>
+                </wp:positionH>
+                <wp:positionV relativeFrom="page">
+                  <wp:posOffset>6802582</wp:posOffset>
+                </wp:positionV>
+                <wp:extent cx="5196955" cy="2029460"/>
+                <wp:effectExtent l="0" t="0" r="22860" b="27940"/>
+                <wp:wrapNone/>
+                <wp:docPr id="20" name="Rectangle 20"/>
+                <wp:cNvGraphicFramePr/>
+                <a:graphic xmlns:a="http://schemas.openxmlformats.org/drawingml/2006/main">
+                  <a:graphicData uri="http://schemas.microsoft.com/office/word/2010/wordprocessingShape">
+                    <wps:wsp>
+                      <wps:cNvSpPr/>
+                      <wps:spPr>
+                        <a:xfrm>
+                          <a:off x="0" y="0"/>
+                          <a:ext cx="5196955" cy="2029460"/>
+                        </a:xfrm>
+                        <a:prstGeom prst="rect">
+                          <a:avLst/>
+                        </a:prstGeom>
+                        <a:solidFill>
+                          <a:schemeClr val="bg1"/>
+                        </a:solidFill>
+                        <a:ln>
+                          <a:solidFill>
+                            <a:schemeClr val="tx1"/>
+                          </a:solidFill>
+                        </a:ln>
+                      </wps:spPr>
+                      <wps:style>
+                        <a:lnRef idx="2">
+                          <a:schemeClr val="accent1">
+                            <a:shade val="50000"/>
+                          </a:schemeClr>
+                        </a:lnRef>
+                        <a:fillRef idx="1">
+                          <a:schemeClr val="accent1"/>
+                        </a:fillRef>
+                        <a:effectRef idx="0">
+                          <a:schemeClr val="accent1"/>
+                        </a:effectRef>
+                        <a:fontRef idx="minor">
+                          <a:schemeClr val="lt1"/>
+                        </a:fontRef>
+                      </wps:style>
+                      <wps:bodyPr rot="0" spcFirstLastPara="0" vertOverflow="overflow" horzOverflow="overflow" vert="horz" wrap="square" lIns="91440" tIns="45720" rIns="91440" bIns="45720" numCol="1" spcCol="0" rtlCol="0" fromWordArt="0" anchor="ctr" anchorCtr="0" forceAA="0" compatLnSpc="1">
+                        <a:prstTxWarp prst="textNoShape">
+                          <a:avLst/>
+                        </a:prstTxWarp>
+                        <a:noAutofit/>
+                      </wps:bodyPr>
+                    </wps:wsp>
+                  </a:graphicData>
+                </a:graphic>
+                <wp14:sizeRelH relativeFrom="margin">
+                  <wp14:pctWidth>0</wp14:pctWidth>
+                </wp14:sizeRelH>
+              </wp:anchor>
+            </w:drawing>
+          </mc:Choice>
+          <mc:Fallback>
+            <w:pict>
+              <v:rect w14:anchorId="518A3CE2" id="Rectangle 20" o:spid="_x0000_s1026" style="position:absolute;margin-left:49.1pt;margin-top:535.65pt;width:409.2pt;height:159.8pt;z-index:-251641856;visibility:visible;mso-wrap-style:square;mso-width-percent:0;mso-wrap-distance-left:9pt;mso-wrap-distance-top:0;mso-wrap-distance-right:9pt;mso-wrap-distance-bottom:0;mso-position-horizontal:absolute;mso-position-horizontal-relative:text;mso-position-vertical:absolute;mso-position-vertical-relative:page;mso-width-percent:0;mso-width-relative:margin;v-text-anchor:middle" o:gfxdata="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" fillcolor="white [3212]" strokecolor="black [3213]" strokeweight="1pt">
+                <w10:wrap anchory="page"/>
+              </v:rect>
+            </w:pict>
+          </mc:Fallback>
+        </mc:AlternateContent>
+      </w:r>
+    </w:p>
+    <w:p/>
+    <w:p/>
+    <w:p/>
+    <w:p/>
+    <w:p/>
+    <w:p>
+      <w:pPr>
+        <w:pStyle w:val="ListParagraph"/>
+        <w:numPr>
+          <w:ilvl w:val="0"/>
+          <w:numId w:val="4"/>
+        </w:numPr>
+      </w:pPr>
+      <w:r>
+        <w:rPr>
+          <w:noProof/>
+        </w:rPr>
+        <w:lastRenderedPageBreak/>
+        <w:drawing>
+          <wp:anchor distT="0" distB="0" distL="114300" distR="114300" simplePos="0" relativeHeight="251675648" behindDoc="1" locked="0" layoutInCell="1" allowOverlap="1" wp14:anchorId="5BE0B583" wp14:editId="10F4CB3B">
+            <wp:simplePos x="0" y="0"/>
+            <wp:positionH relativeFrom="column">
+              <wp:posOffset>595630</wp:posOffset>
+            </wp:positionH>
+            <wp:positionV relativeFrom="paragraph">
+              <wp:posOffset>0</wp:posOffset>
+            </wp:positionV>
+            <wp:extent cx="5495925" cy="3027045"/>
+            <wp:effectExtent l="0" t="0" r="9525" b="1905"/>
+            <wp:wrapTight wrapText="bothSides">
+              <wp:wrapPolygon edited="0">
+                <wp:start x="0" y="0"/>
+                <wp:lineTo x="0" y="21478"/>
+                <wp:lineTo x="21563" y="21478"/>
+                <wp:lineTo x="21563" y="0"/>
+                <wp:lineTo x="0" y="0"/>
+              </wp:wrapPolygon>
+            </wp:wrapTight>
+            <wp:docPr id="21" name="Picture 21"/>
+            <wp:cNvGraphicFramePr>
+              <a:graphicFrameLocks xmlns:a="http://schemas.openxmlformats.org/drawingml/2006/main" noChangeAspect="1"/>
+            </wp:cNvGraphicFramePr>
+            <a:graphic xmlns:a="http://schemas.openxmlformats.org/drawingml/2006/main">
+              <a:graphicData uri="http://schemas.openxmlformats.org/drawingml/2006/picture">
+                <pic:pic xmlns:pic="http://schemas.openxmlformats.org/drawingml/2006/picture">
+                  <pic:nvPicPr>
+                    <pic:cNvPr id="0" name="Picture 5"/>
+                    <pic:cNvPicPr>
+                      <a:picLocks noChangeAspect="1" noChangeArrowheads="1"/>
+                    </pic:cNvPicPr>
+                  </pic:nvPicPr>
+                  <pic:blipFill>
+                    <a:blip r:embed="rId18" cstate="print">
+                      <a:extLst>
+                        <a:ext uri="{28A0092B-C50C-407E-A947-70E740481C1C}">
+                          <a14:useLocalDpi xmlns:a14="http://schemas.microsoft.com/office/drawing/2010/main" val="0"/>
+                        </a:ext>
+                      </a:extLst>
+                    </a:blip>
+                    <a:srcRect/>
+                    <a:stretch>
+                      <a:fillRect/>
+                    </a:stretch>
+                  </pic:blipFill>
+                  <pic:spPr bwMode="auto">
+                    <a:xfrm>
+                      <a:off x="0" y="0"/>
+                      <a:ext cx="5495925" cy="3027045"/>
+                    </a:xfrm>
+                    <a:prstGeom prst="rect">
+                      <a:avLst/>
+                    </a:prstGeom>
+                    <a:noFill/>
+                    <a:ln>
+                      <a:noFill/>
+                    </a:ln>
+                  </pic:spPr>
+                </pic:pic>
+              </a:graphicData>
+            </a:graphic>
+            <wp14:sizeRelH relativeFrom="margin">
+              <wp14:pctWidth>0</wp14:pctWidth>
+            </wp14:sizeRelH>
+            <wp14:sizeRelV relativeFrom="margin">
+              <wp14:pctHeight>0</wp14:pctHeight>
+            </wp14:sizeRelV>
+          </wp:anchor>
+        </w:drawing>
+      </w:r>
+    </w:p>
+    <w:p/>
+    <w:p/>
+    <w:p/>
+    <w:p/>
+    <w:p/>
+    <w:p/>
+    <w:p/>
+    <w:p>
+      <w:r>
+        <w:rPr>
+          <w:b/>
+          <w:bCs/>
+          <w:noProof/>
+          <w:u w:val="single"/>
+        </w:rPr>
+        <mc:AlternateContent>
+          <mc:Choice Requires="wps">
+            <w:drawing>
+              <wp:anchor distT="0" distB="0" distL="114300" distR="114300" simplePos="0" relativeHeight="251677696" behindDoc="1" locked="0" layoutInCell="1" allowOverlap="1" wp14:anchorId="22550F8B" wp14:editId="7A9743D6">
+                <wp:simplePos x="0" y="0"/>
+                <wp:positionH relativeFrom="column">
+                  <wp:posOffset>609600</wp:posOffset>
+                </wp:positionH>
+                <wp:positionV relativeFrom="page">
+                  <wp:posOffset>4073236</wp:posOffset>
+                </wp:positionV>
+                <wp:extent cx="5458518" cy="2029460"/>
+                <wp:effectExtent l="0" t="0" r="27940" b="27940"/>
+                <wp:wrapNone/>
+                <wp:docPr id="22" name="Rectangle 22"/>
+                <wp:cNvGraphicFramePr/>
+                <a:graphic xmlns:a="http://schemas.openxmlformats.org/drawingml/2006/main">
+                  <a:graphicData uri="http://schemas.microsoft.com/office/word/2010/wordprocessingShape">
+                    <wps:wsp>
+                      <wps:cNvSpPr/>
+                      <wps:spPr>
+                        <a:xfrm>
+                          <a:off x="0" y="0"/>
+                          <a:ext cx="5458518" cy="2029460"/>
+                        </a:xfrm>
+                        <a:prstGeom prst="rect">
+                          <a:avLst/>
+                        </a:prstGeom>
+                        <a:solidFill>
+                          <a:schemeClr val="bg1"/>
+                        </a:solidFill>
+                        <a:ln>
+                          <a:solidFill>
+                            <a:schemeClr val="tx1"/>
+                          </a:solidFill>
+                        </a:ln>
+                      </wps:spPr>
+                      <wps:style>
+                        <a:lnRef idx="2">
+                          <a:schemeClr val="accent1">
+                            <a:shade val="50000"/>
+                          </a:schemeClr>
+                        </a:lnRef>
+                        <a:fillRef idx="1">
+                          <a:schemeClr val="accent1"/>
+                        </a:fillRef>
+                        <a:effectRef idx="0">
+                          <a:schemeClr val="accent1"/>
+                        </a:effectRef>
+                        <a:fontRef idx="minor">
+                          <a:schemeClr val="lt1"/>
+                        </a:fontRef>
+                      </wps:style>
+                      <wps:bodyPr rot="0" spcFirstLastPara="0" vertOverflow="overflow" horzOverflow="overflow" vert="horz" wrap="square" lIns="91440" tIns="45720" rIns="91440" bIns="45720" numCol="1" spcCol="0" rtlCol="0" fromWordArt="0" anchor="ctr" anchorCtr="0" forceAA="0" compatLnSpc="1">
+                        <a:prstTxWarp prst="textNoShape">
+                          <a:avLst/>
+                        </a:prstTxWarp>
+                        <a:noAutofit/>
+                      </wps:bodyPr>
+                    </wps:wsp>
+                  </a:graphicData>
+                </a:graphic>
+                <wp14:sizeRelH relativeFrom="margin">
+                  <wp14:pctWidth>0</wp14:pctWidth>
+                </wp14:sizeRelH>
+              </wp:anchor>
+            </w:drawing>
+          </mc:Choice>
+          <mc:Fallback>
+            <w:pict>
+              <v:rect w14:anchorId="671DD98E" id="Rectangle 22" o:spid="_x0000_s1026" style="position:absolute;margin-left:48pt;margin-top:320.75pt;width:429.8pt;height:159.8pt;z-index:-251638784;visibility:visible;mso-wrap-style:square;mso-width-percent:0;mso-wrap-distance-left:9pt;mso-wrap-distance-top:0;mso-wrap-distance-right:9pt;mso-wrap-distance-bottom:0;mso-position-horizontal:absolute;mso-position-horizontal-relative:text;mso-position-vertical:absolute;mso-position-vertical-relative:page;mso-width-percent:0;mso-width-relative:margin;v-text-anchor:middle" o:gfxdata="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" fillcolor="white [3212]" strokecolor="black [3213]" strokeweight="1pt">
+                <w10:wrap anchory="page"/>
+              </v:rect>
+            </w:pict>
+          </mc:Fallback>
+        </mc:AlternateContent>
+      </w:r>
+    </w:p>
+    <w:p/>
+    <w:p/>
+    <w:p/>
+    <w:p/>
+    <w:p/>
+    <w:p/>
+    <w:p/>
+    <w:p/>
+    <w:p/>
+    <w:p/>
+    <w:p/>
+    <w:p/>
+    <w:p/>
+    <w:p>
+      <w:pPr>
+        <w:pStyle w:val="ListParagraph"/>
+        <w:numPr>
+          <w:ilvl w:val="0"/>
+          <w:numId w:val="4"/>
+        </w:numPr>
+      </w:pPr>
+      <w:r>
+        <w:rPr>
+          <w:noProof/>
+        </w:rPr>
+        <w:lastRenderedPageBreak/>
+        <w:drawing>
+          <wp:anchor distT="0" distB="0" distL="114300" distR="114300" simplePos="0" relativeHeight="251678720" behindDoc="1" locked="0" layoutInCell="1" allowOverlap="1" wp14:anchorId="44C24CE5" wp14:editId="577B8642">
+            <wp:simplePos x="0" y="0"/>
+            <wp:positionH relativeFrom="column">
+              <wp:posOffset>595745</wp:posOffset>
+            </wp:positionH>
+            <wp:positionV relativeFrom="margin">
+              <wp:align>top</wp:align>
+            </wp:positionV>
+            <wp:extent cx="5820410" cy="6552565"/>
+            <wp:effectExtent l="0" t="0" r="8890" b="635"/>
+            <wp:wrapTight wrapText="bothSides">
+              <wp:wrapPolygon edited="0">
+                <wp:start x="0" y="0"/>
+                <wp:lineTo x="0" y="21539"/>
+                <wp:lineTo x="21562" y="21539"/>
+                <wp:lineTo x="21562" y="0"/>
+                <wp:lineTo x="0" y="0"/>
+              </wp:wrapPolygon>
+            </wp:wrapTight>
+            <wp:docPr id="23" name="Picture 23"/>
+            <wp:cNvGraphicFramePr>
+              <a:graphicFrameLocks xmlns:a="http://schemas.openxmlformats.org/drawingml/2006/main" noChangeAspect="1"/>
+            </wp:cNvGraphicFramePr>
+            <a:graphic xmlns:a="http://schemas.openxmlformats.org/drawingml/2006/main">
+              <a:graphicData uri="http://schemas.openxmlformats.org/drawingml/2006/picture">
+                <pic:pic xmlns:pic="http://schemas.openxmlformats.org/drawingml/2006/picture">
+                  <pic:nvPicPr>
+                    <pic:cNvPr id="0" name="Picture 6"/>
+                    <pic:cNvPicPr>
+                      <a:picLocks noChangeAspect="1" noChangeArrowheads="1"/>
+                    </pic:cNvPicPr>
+                  </pic:nvPicPr>
+                  <pic:blipFill>
+                    <a:blip r:embed="rId19">
+                      <a:extLst>
+                        <a:ext uri="{28A0092B-C50C-407E-A947-70E740481C1C}">
+                          <a14:useLocalDpi xmlns:a14="http://schemas.microsoft.com/office/drawing/2010/main" val="0"/>
+                        </a:ext>
+                      </a:extLst>
+                    </a:blip>
+                    <a:srcRect/>
+                    <a:stretch>
+                      <a:fillRect/>
+                    </a:stretch>
+                  </pic:blipFill>
+                  <pic:spPr bwMode="auto">
+                    <a:xfrm>
+                      <a:off x="0" y="0"/>
+                      <a:ext cx="5820410" cy="6552565"/>
+                    </a:xfrm>
+                    <a:prstGeom prst="rect">
+                      <a:avLst/>
+                    </a:prstGeom>
+                    <a:noFill/>
+                    <a:ln>
+                      <a:noFill/>
+                    </a:ln>
+                  </pic:spPr>
+                </pic:pic>
+              </a:graphicData>
+            </a:graphic>
+          </wp:anchor>
+        </w:drawing>
+      </w:r>
+    </w:p>
+    <w:p/>
+    <w:p/>
+    <w:p/>
+    <w:p/>
+    <w:p/>
+    <w:p/>
+    <w:p/>
+    <w:p/>
+    <w:p/>
+    <w:p/>
+    <w:p/>
+    <w:p/>
+    <w:p/>
+    <w:p/>
+    <w:p/>
+    <w:p/>
+    <w:p/>
+    <w:p>
+      <w:r>
+        <w:rPr>
+          <w:b/>
+          <w:bCs/>
+          <w:noProof/>
+          <w:u w:val="single"/>
+        </w:rPr>
+        <mc:AlternateContent>
+          <mc:Choice Requires="wps">
+            <w:drawing>
+              <wp:anchor distT="0" distB="0" distL="114300" distR="114300" simplePos="0" relativeHeight="251680768" behindDoc="1" locked="0" layoutInCell="1" allowOverlap="1" wp14:anchorId="316C3FCF" wp14:editId="3D02F1F6">
+                <wp:simplePos x="0" y="0"/>
+                <wp:positionH relativeFrom="column">
+                  <wp:posOffset>595745</wp:posOffset>
+                </wp:positionH>
+                <wp:positionV relativeFrom="page">
+                  <wp:posOffset>7536873</wp:posOffset>
+                </wp:positionV>
+                <wp:extent cx="5811982" cy="2029460"/>
+                <wp:effectExtent l="0" t="0" r="17780" b="27940"/>
+                <wp:wrapNone/>
+                <wp:docPr id="24" name="Rectangle 24"/>
+                <wp:cNvGraphicFramePr/>
+                <a:graphic xmlns:a="http://schemas.openxmlformats.org/drawingml/2006/main">
+                  <a:graphicData uri="http://schemas.microsoft.com/office/word/2010/wordprocessingShape">
+                    <wps:wsp>
+                      <wps:cNvSpPr/>
+                      <wps:spPr>
+                        <a:xfrm>
+                          <a:off x="0" y="0"/>
+                          <a:ext cx="5811982" cy="2029460"/>
+                        </a:xfrm>
+                        <a:prstGeom prst="rect">
+                          <a:avLst/>
+                        </a:prstGeom>
+                        <a:solidFill>
+                          <a:schemeClr val="bg1"/>
+                        </a:solidFill>
+                        <a:ln>
+                          <a:solidFill>
+                            <a:schemeClr val="tx1"/>
+                          </a:solidFill>
+                        </a:ln>
+                      </wps:spPr>
+                      <wps:style>
+                        <a:lnRef idx="2">
+                          <a:schemeClr val="accent1">
+                            <a:shade val="50000"/>
+                          </a:schemeClr>
+                        </a:lnRef>
+                        <a:fillRef idx="1">
+                          <a:schemeClr val="accent1"/>
+                        </a:fillRef>
+                        <a:effectRef idx="0">
+                          <a:schemeClr val="accent1"/>
+                        </a:effectRef>
+                        <a:fontRef idx="minor">
+                          <a:schemeClr val="lt1"/>
+                        </a:fontRef>
+                      </wps:style>
+                      <wps:bodyPr rot="0" spcFirstLastPara="0" vertOverflow="overflow" horzOverflow="overflow" vert="horz" wrap="square" lIns="91440" tIns="45720" rIns="91440" bIns="45720" numCol="1" spcCol="0" rtlCol="0" fromWordArt="0" anchor="ctr" anchorCtr="0" forceAA="0" compatLnSpc="1">
+                        <a:prstTxWarp prst="textNoShape">
+                          <a:avLst/>
+                        </a:prstTxWarp>
+                        <a:noAutofit/>
+                      </wps:bodyPr>
+                    </wps:wsp>
+                  </a:graphicData>
+                </a:graphic>
+                <wp14:sizeRelH relativeFrom="margin">
+                  <wp14:pctWidth>0</wp14:pctWidth>
+                </wp14:sizeRelH>
+              </wp:anchor>
+            </w:drawing>
+          </mc:Choice>
+          <mc:Fallback>
+            <w:pict>
+              <v:rect w14:anchorId="5C05ED3D" id="Rectangle 24" o:spid="_x0000_s1026" style="position:absolute;margin-left:46.9pt;margin-top:593.45pt;width:457.65pt;height:159.8pt;z-index:-251635712;visibility:visible;mso-wrap-style:square;mso-width-percent:0;mso-wrap-distance-left:9pt;mso-wrap-distance-top:0;mso-wrap-distance-right:9pt;mso-wrap-distance-bottom:0;mso-position-horizontal:absolute;mso-position-horizontal-relative:text;mso-position-vertical:absolute;mso-position-vertical-relative:page;mso-width-percent:0;mso-width-relative:margin;v-text-anchor:middle" o:gfxdata="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" fillcolor="white [3212]" strokecolor="black [3213]" strokeweight="1pt">
+                <w10:wrap anchory="page"/>
+              </v:rect>
+            </w:pict>
+          </mc:Fallback>
+        </mc:AlternateContent>
+      </w:r>
+    </w:p>
+    <w:p/>
+    <w:p/>
+    <w:p/>
+    <w:p>
+      <w:pPr>
+        <w:pStyle w:val="ListParagraph"/>
+        <w:numPr>
+          <w:ilvl w:val="0"/>
+          <w:numId w:val="4"/>
+        </w:numPr>
+      </w:pPr>
+      <w:r>
+        <w:rPr>
+          <w:noProof/>
+        </w:rPr>
+        <w:lastRenderedPageBreak/>
+        <w:drawing>
+          <wp:anchor distT="0" distB="0" distL="114300" distR="114300" simplePos="0" relativeHeight="251681792" behindDoc="1" locked="0" layoutInCell="1" allowOverlap="1" wp14:anchorId="5DEC41DB" wp14:editId="066B5C1C">
+            <wp:simplePos x="0" y="0"/>
+            <wp:positionH relativeFrom="column">
+              <wp:posOffset>602673</wp:posOffset>
+            </wp:positionH>
+            <wp:positionV relativeFrom="page">
+              <wp:posOffset>927735</wp:posOffset>
+            </wp:positionV>
+            <wp:extent cx="5839460" cy="5417185"/>
+            <wp:effectExtent l="0" t="0" r="8890" b="0"/>
+            <wp:wrapTight wrapText="bothSides">
+              <wp:wrapPolygon edited="0">
+                <wp:start x="0" y="0"/>
+                <wp:lineTo x="0" y="21496"/>
+                <wp:lineTo x="21562" y="21496"/>
+                <wp:lineTo x="21562" y="0"/>
+                <wp:lineTo x="0" y="0"/>
+              </wp:wrapPolygon>
+            </wp:wrapTight>
+            <wp:docPr id="25" name="Picture 25"/>
+            <wp:cNvGraphicFramePr>
+              <a:graphicFrameLocks xmlns:a="http://schemas.openxmlformats.org/drawingml/2006/main" noChangeAspect="1"/>
+            </wp:cNvGraphicFramePr>
+            <a:graphic xmlns:a="http://schemas.openxmlformats.org/drawingml/2006/main">
+              <a:graphicData uri="http://schemas.openxmlformats.org/drawingml/2006/picture">
+                <pic:pic xmlns:pic="http://schemas.openxmlformats.org/drawingml/2006/picture">
+                  <pic:nvPicPr>
+                    <pic:cNvPr id="0" name="Picture 7"/>
+                    <pic:cNvPicPr>
+                      <a:picLocks noChangeAspect="1" noChangeArrowheads="1"/>
+                    </pic:cNvPicPr>
+                  </pic:nvPicPr>
+                  <pic:blipFill>
+                    <a:blip r:embed="rId20" cstate="print">
+                      <a:extLst>
+                        <a:ext uri="{28A0092B-C50C-407E-A947-70E740481C1C}">
+                          <a14:useLocalDpi xmlns:a14="http://schemas.microsoft.com/office/drawing/2010/main" val="0"/>
+                        </a:ext>
+                      </a:extLst>
+                    </a:blip>
+                    <a:srcRect/>
+                    <a:stretch>
+                      <a:fillRect/>
+                    </a:stretch>
+                  </pic:blipFill>
+                  <pic:spPr bwMode="auto">
+                    <a:xfrm>
+                      <a:off x="0" y="0"/>
+                      <a:ext cx="5839460" cy="5417185"/>
+                    </a:xfrm>
+                    <a:prstGeom prst="rect">
+                      <a:avLst/>
+                    </a:prstGeom>
+                    <a:noFill/>
+                    <a:ln>
+                      <a:noFill/>
+                    </a:ln>
+                  </pic:spPr>
+                </pic:pic>
+              </a:graphicData>
+            </a:graphic>
+            <wp14:sizeRelH relativeFrom="margin">
+              <wp14:pctWidth>0</wp14:pctWidth>
+            </wp14:sizeRelH>
+            <wp14:sizeRelV relativeFrom="margin">
+              <wp14:pctHeight>0</wp14:pctHeight>
+            </wp14:sizeRelV>
+          </wp:anchor>
+        </w:drawing>
+      </w:r>
     </w:p>
     <w:p>
       <w:pPr>
@@ -5291,6 +6570,90 @@
           <w:u w:val="single"/>
         </w:rPr>
       </w:pPr>
+      <w:r>
+        <w:rPr>
+          <w:b/>
+          <w:bCs/>
+          <w:noProof/>
+          <w:u w:val="single"/>
+        </w:rPr>
+        <mc:AlternateContent>
+          <mc:Choice Requires="wps">
+            <w:drawing>
+              <wp:anchor distT="0" distB="0" distL="114300" distR="114300" simplePos="0" relativeHeight="251683840" behindDoc="1" locked="0" layoutInCell="1" allowOverlap="1" wp14:anchorId="66697D5A" wp14:editId="52865D63">
+                <wp:simplePos x="0" y="0"/>
+                <wp:positionH relativeFrom="column">
+                  <wp:posOffset>602673</wp:posOffset>
+                </wp:positionH>
+                <wp:positionV relativeFrom="page">
+                  <wp:posOffset>6463145</wp:posOffset>
+                </wp:positionV>
+                <wp:extent cx="5825836" cy="2029460"/>
+                <wp:effectExtent l="0" t="0" r="22860" b="27940"/>
+                <wp:wrapNone/>
+                <wp:docPr id="26" name="Rectangle 26"/>
+                <wp:cNvGraphicFramePr/>
+                <a:graphic xmlns:a="http://schemas.openxmlformats.org/drawingml/2006/main">
+                  <a:graphicData uri="http://schemas.microsoft.com/office/word/2010/wordprocessingShape">
+                    <wps:wsp>
+                      <wps:cNvSpPr/>
+                      <wps:spPr>
+                        <a:xfrm>
+                          <a:off x="0" y="0"/>
+                          <a:ext cx="5825836" cy="2029460"/>
+                        </a:xfrm>
+                        <a:prstGeom prst="rect">
+                          <a:avLst/>
+                        </a:prstGeom>
+                        <a:solidFill>
+                          <a:schemeClr val="bg1"/>
+                        </a:solidFill>
+                        <a:ln>
+                          <a:solidFill>
+                            <a:schemeClr val="tx1"/>
+                          </a:solidFill>
+                        </a:ln>
+                      </wps:spPr>
+                      <wps:style>
+                        <a:lnRef idx="2">
+                          <a:schemeClr val="accent1">
+                            <a:shade val="50000"/>
+                          </a:schemeClr>
+                        </a:lnRef>
+                        <a:fillRef idx="1">
+                          <a:schemeClr val="accent1"/>
+                        </a:fillRef>
+                        <a:effectRef idx="0">
+                          <a:schemeClr val="accent1"/>
+                        </a:effectRef>
+                        <a:fontRef idx="minor">
+                          <a:schemeClr val="lt1"/>
+                        </a:fontRef>
+                      </wps:style>
+                      <wps:bodyPr rot="0" spcFirstLastPara="0" vertOverflow="overflow" horzOverflow="overflow" vert="horz" wrap="square" lIns="91440" tIns="45720" rIns="91440" bIns="45720" numCol="1" spcCol="0" rtlCol="0" fromWordArt="0" anchor="ctr" anchorCtr="0" forceAA="0" compatLnSpc="1">
+                        <a:prstTxWarp prst="textNoShape">
+                          <a:avLst/>
+                        </a:prstTxWarp>
+                        <a:noAutofit/>
+                      </wps:bodyPr>
+                    </wps:wsp>
+                  </a:graphicData>
+                </a:graphic>
+                <wp14:sizeRelH relativeFrom="margin">
+                  <wp14:pctWidth>0</wp14:pctWidth>
+                </wp14:sizeRelH>
+              </wp:anchor>
+            </w:drawing>
+          </mc:Choice>
+          <mc:Fallback>
+            <w:pict>
+              <v:rect w14:anchorId="1DA09AA2" id="Rectangle 26" o:spid="_x0000_s1026" style="position:absolute;margin-left:47.45pt;margin-top:508.9pt;width:458.75pt;height:159.8pt;z-index:-251632640;visibility:visible;mso-wrap-style:square;mso-width-percent:0;mso-wrap-distance-left:9pt;mso-wrap-distance-top:0;mso-wrap-distance-right:9pt;mso-wrap-distance-bottom:0;mso-position-horizontal:absolute;mso-position-horizontal-relative:text;mso-position-vertical:absolute;mso-position-vertical-relative:page;mso-width-percent:0;mso-width-relative:margin;v-text-anchor:middle" o:gfxdata="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" fillcolor="white [3212]" strokecolor="black [3213]" strokeweight="1pt">
+                <w10:wrap anchory="page"/>
+              </v:rect>
+            </w:pict>
+          </mc:Fallback>
+        </mc:AlternateContent>
+      </w:r>
       <w:r>
         <w:rPr>
           <w:b/>
@@ -5335,7 +6698,6 @@
     <w:p>
       <w:pPr>
         <w:rPr>
-          <w:rFonts w:hint="eastAsia"/>
           <w:i/>
           <w:iCs/>
         </w:rPr>
@@ -5595,6 +6957,17 @@
       <w:r>
         <w:t>E</w:t>
       </w:r>
+    </w:p>
+    <w:p>
+      <w:pPr>
+        <w:sectPr>
+          <w:type w:val="continuous"/>
+          <w:pgSz w:w="12240" w:h="15840"/>
+          <w:pgMar w:top="1440" w:right="1440" w:bottom="1440" w:left="1440" w:header="720" w:footer="720" w:gutter="0"/>
+          <w:cols w:space="720"/>
+          <w:docGrid w:linePitch="360"/>
+        </w:sectPr>
+      </w:pPr>
     </w:p>
     <w:p/>
     <w:p/>
@@ -5609,12 +6982,1940 @@
           <w:iCs/>
         </w:rPr>
       </w:pPr>
-      <w:r>
+    </w:p>
+    <w:p>
+      <w:pPr>
         <w:rPr>
           <w:i/>
           <w:iCs/>
         </w:rPr>
+      </w:pPr>
+    </w:p>
+    <w:p>
+      <w:pPr>
+        <w:rPr>
+          <w:i/>
+          <w:iCs/>
+        </w:rPr>
+      </w:pPr>
+    </w:p>
+    <w:p>
+      <w:pPr>
+        <w:rPr>
+          <w:i/>
+          <w:iCs/>
+        </w:rPr>
+      </w:pPr>
+    </w:p>
+    <w:p>
+      <w:pPr>
+        <w:rPr>
+          <w:i/>
+          <w:iCs/>
+        </w:rPr>
+      </w:pPr>
+    </w:p>
+    <w:p>
+      <w:pPr>
+        <w:rPr>
+          <w:i/>
+          <w:iCs/>
+        </w:rPr>
+      </w:pPr>
+    </w:p>
+    <w:p>
+      <w:pPr>
+        <w:rPr>
+          <w:i/>
+          <w:iCs/>
+        </w:rPr>
+        <w:sectPr>
+          <w:type w:val="continuous"/>
+          <w:pgSz w:w="12240" w:h="15840"/>
+          <w:pgMar w:top="1440" w:right="1440" w:bottom="1440" w:left="1440" w:header="720" w:footer="720" w:gutter="0"/>
+          <w:cols w:num="2" w:space="720"/>
+          <w:docGrid w:linePitch="360"/>
+        </w:sectPr>
+      </w:pPr>
+    </w:p>
+    <w:p>
+      <w:pPr>
+        <w:rPr>
+          <w:i/>
+          <w:iCs/>
+        </w:rPr>
+      </w:pPr>
+      <w:r>
+        <w:rPr>
+          <w:i/>
+          <w:iCs/>
+        </w:rPr>
+        <w:lastRenderedPageBreak/>
         <w:t>Part B</w:t>
+      </w:r>
+    </w:p>
+    <w:p>
+      <w:pPr>
+        <w:ind w:left="360"/>
+        <w:sectPr>
+          <w:type w:val="continuous"/>
+          <w:pgSz w:w="12240" w:h="15840"/>
+          <w:pgMar w:top="1440" w:right="1440" w:bottom="1440" w:left="1440" w:header="720" w:footer="720" w:gutter="0"/>
+          <w:cols w:space="720"/>
+          <w:docGrid w:linePitch="360"/>
+        </w:sectPr>
+      </w:pPr>
+    </w:p>
+    <w:p>
+      <w:pPr>
+        <w:ind w:left="360"/>
+      </w:pPr>
+      <w:r>
+        <w:rPr>
+          <w:noProof/>
+        </w:rPr>
+        <mc:AlternateContent>
+          <mc:Choice Requires="wps">
+            <w:drawing>
+              <wp:anchor distT="0" distB="0" distL="114300" distR="114300" simplePos="0" relativeHeight="251684864" behindDoc="1" locked="0" layoutInCell="1" allowOverlap="1" wp14:anchorId="221D88FC" wp14:editId="1DA82E44">
+                <wp:simplePos x="0" y="0"/>
+                <wp:positionH relativeFrom="margin">
+                  <wp:posOffset>596323</wp:posOffset>
+                </wp:positionH>
+                <wp:positionV relativeFrom="paragraph">
+                  <wp:posOffset>27882</wp:posOffset>
+                </wp:positionV>
+                <wp:extent cx="2216150" cy="1274445"/>
+                <wp:effectExtent l="0" t="0" r="12700" b="20955"/>
+                <wp:wrapTight wrapText="bothSides">
+                  <wp:wrapPolygon edited="0">
+                    <wp:start x="0" y="0"/>
+                    <wp:lineTo x="0" y="21632"/>
+                    <wp:lineTo x="21538" y="21632"/>
+                    <wp:lineTo x="21538" y="0"/>
+                    <wp:lineTo x="0" y="0"/>
+                  </wp:wrapPolygon>
+                </wp:wrapTight>
+                <wp:docPr id="27" name="Rectangle 27"/>
+                <wp:cNvGraphicFramePr/>
+                <a:graphic xmlns:a="http://schemas.openxmlformats.org/drawingml/2006/main">
+                  <a:graphicData uri="http://schemas.microsoft.com/office/word/2010/wordprocessingShape">
+                    <wps:wsp>
+                      <wps:cNvSpPr/>
+                      <wps:spPr>
+                        <a:xfrm>
+                          <a:off x="0" y="0"/>
+                          <a:ext cx="2216150" cy="1274445"/>
+                        </a:xfrm>
+                        <a:prstGeom prst="rect">
+                          <a:avLst/>
+                        </a:prstGeom>
+                        <a:solidFill>
+                          <a:schemeClr val="bg1"/>
+                        </a:solidFill>
+                        <a:ln>
+                          <a:solidFill>
+                            <a:schemeClr val="tx1"/>
+                          </a:solidFill>
+                        </a:ln>
+                      </wps:spPr>
+                      <wps:style>
+                        <a:lnRef idx="2">
+                          <a:schemeClr val="accent1">
+                            <a:shade val="50000"/>
+                          </a:schemeClr>
+                        </a:lnRef>
+                        <a:fillRef idx="1">
+                          <a:schemeClr val="accent1"/>
+                        </a:fillRef>
+                        <a:effectRef idx="0">
+                          <a:schemeClr val="accent1"/>
+                        </a:effectRef>
+                        <a:fontRef idx="minor">
+                          <a:schemeClr val="lt1"/>
+                        </a:fontRef>
+                      </wps:style>
+                      <wps:txbx>
+                        <w:txbxContent>
+                          <w:p>
+                            <w:pPr>
+                              <w:spacing w:after="0"/>
+                              <w:rPr>
+                                <w:rFonts w:ascii="Hack" w:hAnsi="Hack"/>
+                                <w:color w:val="000000" w:themeColor="text1"/>
+                                <w:sz w:val="22"/>
+                                <w:szCs w:val="22"/>
+                              </w:rPr>
+                            </w:pPr>
+                            <w:r>
+                              <w:rPr>
+                                <w:rFonts w:ascii="Hack" w:hAnsi="Hack"/>
+                                <w:color w:val="000000" w:themeColor="text1"/>
+                                <w:sz w:val="22"/>
+                                <w:szCs w:val="22"/>
+                              </w:rPr>
+                              <w:t>*</w:t>
+                            </w:r>
+                          </w:p>
+                          <w:p>
+                            <w:pPr>
+                              <w:spacing w:after="0"/>
+                              <w:rPr>
+                                <w:rFonts w:ascii="Hack" w:hAnsi="Hack"/>
+                                <w:color w:val="000000" w:themeColor="text1"/>
+                                <w:sz w:val="22"/>
+                                <w:szCs w:val="22"/>
+                              </w:rPr>
+                            </w:pPr>
+                            <w:r>
+                              <w:rPr>
+                                <w:rFonts w:ascii="Hack" w:hAnsi="Hack"/>
+                                <w:color w:val="000000" w:themeColor="text1"/>
+                                <w:sz w:val="22"/>
+                                <w:szCs w:val="22"/>
+                              </w:rPr>
+                              <w:t>*</w:t>
+                            </w:r>
+                          </w:p>
+                          <w:p>
+                            <w:pPr>
+                              <w:spacing w:after="0"/>
+                              <w:rPr>
+                                <w:rFonts w:ascii="Hack" w:hAnsi="Hack"/>
+                                <w:color w:val="000000" w:themeColor="text1"/>
+                                <w:sz w:val="22"/>
+                                <w:szCs w:val="22"/>
+                              </w:rPr>
+                            </w:pPr>
+                            <w:r>
+                              <w:rPr>
+                                <w:rFonts w:ascii="Hack" w:hAnsi="Hack"/>
+                                <w:color w:val="000000" w:themeColor="text1"/>
+                                <w:sz w:val="22"/>
+                                <w:szCs w:val="22"/>
+                              </w:rPr>
+                              <w:t>*</w:t>
+                            </w:r>
+                          </w:p>
+                          <w:p>
+                            <w:pPr>
+                              <w:spacing w:after="0"/>
+                              <w:rPr>
+                                <w:rFonts w:ascii="Hack" w:hAnsi="Hack"/>
+                                <w:color w:val="000000" w:themeColor="text1"/>
+                                <w:sz w:val="22"/>
+                                <w:szCs w:val="22"/>
+                              </w:rPr>
+                            </w:pPr>
+                            <w:r>
+                              <w:rPr>
+                                <w:rFonts w:ascii="Hack" w:hAnsi="Hack"/>
+                                <w:color w:val="000000" w:themeColor="text1"/>
+                                <w:sz w:val="22"/>
+                                <w:szCs w:val="22"/>
+                              </w:rPr>
+                              <w:t>*</w:t>
+                            </w:r>
+                          </w:p>
+                          <w:p>
+                            <w:pPr>
+                              <w:spacing w:after="0"/>
+                              <w:rPr>
+                                <w:rFonts w:ascii="Hack" w:hAnsi="Hack"/>
+                                <w:color w:val="000000" w:themeColor="text1"/>
+                                <w:sz w:val="22"/>
+                                <w:szCs w:val="22"/>
+                              </w:rPr>
+                            </w:pPr>
+                            <w:r>
+                              <w:rPr>
+                                <w:rFonts w:ascii="Hack" w:hAnsi="Hack"/>
+                                <w:color w:val="000000" w:themeColor="text1"/>
+                                <w:sz w:val="22"/>
+                                <w:szCs w:val="22"/>
+                              </w:rPr>
+                              <w:t>*</w:t>
+                            </w:r>
+                          </w:p>
+                          <w:p>
+                            <w:pPr>
+                              <w:spacing w:after="0"/>
+                              <w:rPr>
+                                <w:rFonts w:ascii="Hack" w:hAnsi="Hack"/>
+                                <w:color w:val="000000" w:themeColor="text1"/>
+                                <w:sz w:val="22"/>
+                                <w:szCs w:val="22"/>
+                              </w:rPr>
+                            </w:pPr>
+                            <w:r>
+                              <w:rPr>
+                                <w:rFonts w:ascii="Hack" w:hAnsi="Hack"/>
+                                <w:color w:val="000000" w:themeColor="text1"/>
+                                <w:sz w:val="22"/>
+                                <w:szCs w:val="22"/>
+                              </w:rPr>
+                              <w:t>*</w:t>
+                            </w:r>
+                          </w:p>
+                        </w:txbxContent>
+                      </wps:txbx>
+                      <wps:bodyPr rot="0" spcFirstLastPara="0" vertOverflow="overflow" horzOverflow="overflow" vert="horz" wrap="square" lIns="91440" tIns="45720" rIns="91440" bIns="45720" numCol="1" spcCol="0" rtlCol="0" fromWordArt="0" anchor="ctr" anchorCtr="0" forceAA="0" compatLnSpc="1">
+                        <a:prstTxWarp prst="textNoShape">
+                          <a:avLst/>
+                        </a:prstTxWarp>
+                        <a:noAutofit/>
+                      </wps:bodyPr>
+                    </wps:wsp>
+                  </a:graphicData>
+                </a:graphic>
+              </wp:anchor>
+            </w:drawing>
+          </mc:Choice>
+          <mc:Fallback>
+            <w:pict>
+              <v:rect w14:anchorId="221D88FC" id="Rectangle 27" o:spid="_x0000_s1026" style="position:absolute;left:0;text-align:left;margin-left:46.95pt;margin-top:2.2pt;width:174.5pt;height:100.35pt;z-index:-251631616;visibility:visible;mso-wrap-style:square;mso-wrap-distance-left:9pt;mso-wrap-distance-top:0;mso-wrap-distance-right:9pt;mso-wrap-distance-bottom:0;mso-position-horizontal:absolute;mso-position-horizontal-relative:margin;mso-position-vertical:absolute;mso-position-vertical-relative:text;v-text-anchor:middle" o:gfxdata="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" fillcolor="white [3212]" strokecolor="black [3213]" strokeweight="1pt">
+                <v:textbox>
+                  <w:txbxContent>
+                    <w:p>
+                      <w:pPr>
+                        <w:spacing w:after="0"/>
+                        <w:rPr>
+                          <w:rFonts w:ascii="Hack" w:hAnsi="Hack"/>
+                          <w:color w:val="000000" w:themeColor="text1"/>
+                          <w:sz w:val="22"/>
+                          <w:szCs w:val="22"/>
+                        </w:rPr>
+                      </w:pPr>
+                      <w:r>
+                        <w:rPr>
+                          <w:rFonts w:ascii="Hack" w:hAnsi="Hack"/>
+                          <w:color w:val="000000" w:themeColor="text1"/>
+                          <w:sz w:val="22"/>
+                          <w:szCs w:val="22"/>
+                        </w:rPr>
+                        <w:t>*</w:t>
+                      </w:r>
+                    </w:p>
+                    <w:p>
+                      <w:pPr>
+                        <w:spacing w:after="0"/>
+                        <w:rPr>
+                          <w:rFonts w:ascii="Hack" w:hAnsi="Hack"/>
+                          <w:color w:val="000000" w:themeColor="text1"/>
+                          <w:sz w:val="22"/>
+                          <w:szCs w:val="22"/>
+                        </w:rPr>
+                      </w:pPr>
+                      <w:r>
+                        <w:rPr>
+                          <w:rFonts w:ascii="Hack" w:hAnsi="Hack"/>
+                          <w:color w:val="000000" w:themeColor="text1"/>
+                          <w:sz w:val="22"/>
+                          <w:szCs w:val="22"/>
+                        </w:rPr>
+                        <w:t>*</w:t>
+                      </w:r>
+                    </w:p>
+                    <w:p>
+                      <w:pPr>
+                        <w:spacing w:after="0"/>
+                        <w:rPr>
+                          <w:rFonts w:ascii="Hack" w:hAnsi="Hack"/>
+                          <w:color w:val="000000" w:themeColor="text1"/>
+                          <w:sz w:val="22"/>
+                          <w:szCs w:val="22"/>
+                        </w:rPr>
+                      </w:pPr>
+                      <w:r>
+                        <w:rPr>
+                          <w:rFonts w:ascii="Hack" w:hAnsi="Hack"/>
+                          <w:color w:val="000000" w:themeColor="text1"/>
+                          <w:sz w:val="22"/>
+                          <w:szCs w:val="22"/>
+                        </w:rPr>
+                        <w:t>*</w:t>
+                      </w:r>
+                    </w:p>
+                    <w:p>
+                      <w:pPr>
+                        <w:spacing w:after="0"/>
+                        <w:rPr>
+                          <w:rFonts w:ascii="Hack" w:hAnsi="Hack"/>
+                          <w:color w:val="000000" w:themeColor="text1"/>
+                          <w:sz w:val="22"/>
+                          <w:szCs w:val="22"/>
+                        </w:rPr>
+                      </w:pPr>
+                      <w:r>
+                        <w:rPr>
+                          <w:rFonts w:ascii="Hack" w:hAnsi="Hack"/>
+                          <w:color w:val="000000" w:themeColor="text1"/>
+                          <w:sz w:val="22"/>
+                          <w:szCs w:val="22"/>
+                        </w:rPr>
+                        <w:t>*</w:t>
+                      </w:r>
+                    </w:p>
+                    <w:p>
+                      <w:pPr>
+                        <w:spacing w:after="0"/>
+                        <w:rPr>
+                          <w:rFonts w:ascii="Hack" w:hAnsi="Hack"/>
+                          <w:color w:val="000000" w:themeColor="text1"/>
+                          <w:sz w:val="22"/>
+                          <w:szCs w:val="22"/>
+                        </w:rPr>
+                      </w:pPr>
+                      <w:r>
+                        <w:rPr>
+                          <w:rFonts w:ascii="Hack" w:hAnsi="Hack"/>
+                          <w:color w:val="000000" w:themeColor="text1"/>
+                          <w:sz w:val="22"/>
+                          <w:szCs w:val="22"/>
+                        </w:rPr>
+                        <w:t>*</w:t>
+                      </w:r>
+                    </w:p>
+                    <w:p>
+                      <w:pPr>
+                        <w:spacing w:after="0"/>
+                        <w:rPr>
+                          <w:rFonts w:ascii="Hack" w:hAnsi="Hack"/>
+                          <w:color w:val="000000" w:themeColor="text1"/>
+                          <w:sz w:val="22"/>
+                          <w:szCs w:val="22"/>
+                        </w:rPr>
+                      </w:pPr>
+                      <w:r>
+                        <w:rPr>
+                          <w:rFonts w:ascii="Hack" w:hAnsi="Hack"/>
+                          <w:color w:val="000000" w:themeColor="text1"/>
+                          <w:sz w:val="22"/>
+                          <w:szCs w:val="22"/>
+                        </w:rPr>
+                        <w:t>*</w:t>
+                      </w:r>
+                    </w:p>
+                  </w:txbxContent>
+                </v:textbox>
+                <w10:wrap type="tight" anchorx="margin"/>
+              </v:rect>
+            </w:pict>
+          </mc:Fallback>
+        </mc:AlternateContent>
+      </w:r>
+      <w:r>
+        <w:t>1.</w:t>
+      </w:r>
+    </w:p>
+    <w:p>
+      <w:pPr>
+        <w:ind w:left="360"/>
+      </w:pPr>
+    </w:p>
+    <w:p>
+      <w:pPr>
+        <w:ind w:left="360"/>
+      </w:pPr>
+    </w:p>
+    <w:p>
+      <w:pPr>
+        <w:ind w:left="360"/>
+      </w:pPr>
+    </w:p>
+    <w:p>
+      <w:pPr>
+        <w:ind w:left="360"/>
+      </w:pPr>
+      <w:r>
+        <w:rPr>
+          <w:noProof/>
+        </w:rPr>
+        <mc:AlternateContent>
+          <mc:Choice Requires="wps">
+            <w:drawing>
+              <wp:anchor distT="0" distB="0" distL="114300" distR="114300" simplePos="0" relativeHeight="251686912" behindDoc="1" locked="0" layoutInCell="1" allowOverlap="1" wp14:anchorId="7F73745A" wp14:editId="74231EFB">
+                <wp:simplePos x="0" y="0"/>
+                <wp:positionH relativeFrom="margin">
+                  <wp:posOffset>586105</wp:posOffset>
+                </wp:positionH>
+                <wp:positionV relativeFrom="paragraph">
+                  <wp:posOffset>66675</wp:posOffset>
+                </wp:positionV>
+                <wp:extent cx="2227580" cy="1274445"/>
+                <wp:effectExtent l="0" t="0" r="20320" b="20955"/>
+                <wp:wrapTight wrapText="bothSides">
+                  <wp:wrapPolygon edited="0">
+                    <wp:start x="0" y="0"/>
+                    <wp:lineTo x="0" y="21632"/>
+                    <wp:lineTo x="21612" y="21632"/>
+                    <wp:lineTo x="21612" y="0"/>
+                    <wp:lineTo x="0" y="0"/>
+                  </wp:wrapPolygon>
+                </wp:wrapTight>
+                <wp:docPr id="29" name="Rectangle 29"/>
+                <wp:cNvGraphicFramePr/>
+                <a:graphic xmlns:a="http://schemas.openxmlformats.org/drawingml/2006/main">
+                  <a:graphicData uri="http://schemas.microsoft.com/office/word/2010/wordprocessingShape">
+                    <wps:wsp>
+                      <wps:cNvSpPr/>
+                      <wps:spPr>
+                        <a:xfrm>
+                          <a:off x="0" y="0"/>
+                          <a:ext cx="2227580" cy="1274445"/>
+                        </a:xfrm>
+                        <a:prstGeom prst="rect">
+                          <a:avLst/>
+                        </a:prstGeom>
+                        <a:solidFill>
+                          <a:schemeClr val="bg1"/>
+                        </a:solidFill>
+                        <a:ln>
+                          <a:solidFill>
+                            <a:schemeClr val="tx1"/>
+                          </a:solidFill>
+                        </a:ln>
+                      </wps:spPr>
+                      <wps:style>
+                        <a:lnRef idx="2">
+                          <a:schemeClr val="accent1">
+                            <a:shade val="50000"/>
+                          </a:schemeClr>
+                        </a:lnRef>
+                        <a:fillRef idx="1">
+                          <a:schemeClr val="accent1"/>
+                        </a:fillRef>
+                        <a:effectRef idx="0">
+                          <a:schemeClr val="accent1"/>
+                        </a:effectRef>
+                        <a:fontRef idx="minor">
+                          <a:schemeClr val="lt1"/>
+                        </a:fontRef>
+                      </wps:style>
+                      <wps:txbx>
+                        <w:txbxContent>
+                          <w:p>
+                            <w:pPr>
+                              <w:spacing w:after="0"/>
+                              <w:rPr>
+                                <w:rFonts w:ascii="Hack" w:hAnsi="Hack"/>
+                                <w:color w:val="000000" w:themeColor="text1"/>
+                                <w:sz w:val="22"/>
+                                <w:szCs w:val="22"/>
+                              </w:rPr>
+                            </w:pPr>
+                            <w:proofErr w:type="spellStart"/>
+                            <w:r>
+                              <w:rPr>
+                                <w:rFonts w:ascii="Hack" w:hAnsi="Hack"/>
+                                <w:color w:val="000000" w:themeColor="text1"/>
+                                <w:sz w:val="22"/>
+                                <w:szCs w:val="22"/>
+                              </w:rPr>
+                              <w:t>ooooooooooo</w:t>
+                            </w:r>
+                            <w:proofErr w:type="spellEnd"/>
+                          </w:p>
+                          <w:p>
+                            <w:pPr>
+                              <w:spacing w:after="0"/>
+                              <w:rPr>
+                                <w:rFonts w:ascii="Hack" w:hAnsi="Hack"/>
+                                <w:color w:val="000000" w:themeColor="text1"/>
+                                <w:sz w:val="22"/>
+                                <w:szCs w:val="22"/>
+                              </w:rPr>
+                            </w:pPr>
+                            <w:proofErr w:type="spellStart"/>
+                            <w:r>
+                              <w:rPr>
+                                <w:rFonts w:ascii="Hack" w:hAnsi="Hack"/>
+                                <w:color w:val="000000" w:themeColor="text1"/>
+                                <w:sz w:val="22"/>
+                                <w:szCs w:val="22"/>
+                              </w:rPr>
+                              <w:t>ooooooooooo</w:t>
+                            </w:r>
+                            <w:proofErr w:type="spellEnd"/>
+                          </w:p>
+                          <w:p>
+                            <w:pPr>
+                              <w:spacing w:after="0"/>
+                              <w:rPr>
+                                <w:rFonts w:ascii="Hack" w:hAnsi="Hack"/>
+                                <w:color w:val="000000" w:themeColor="text1"/>
+                                <w:sz w:val="22"/>
+                                <w:szCs w:val="22"/>
+                              </w:rPr>
+                            </w:pPr>
+                            <w:proofErr w:type="spellStart"/>
+                            <w:r>
+                              <w:rPr>
+                                <w:rFonts w:ascii="Hack" w:hAnsi="Hack"/>
+                                <w:color w:val="000000" w:themeColor="text1"/>
+                                <w:sz w:val="22"/>
+                                <w:szCs w:val="22"/>
+                              </w:rPr>
+                              <w:t>ooooooooooo</w:t>
+                            </w:r>
+                            <w:proofErr w:type="spellEnd"/>
+                          </w:p>
+                          <w:p>
+                            <w:pPr>
+                              <w:spacing w:after="0"/>
+                              <w:rPr>
+                                <w:rFonts w:ascii="Hack" w:hAnsi="Hack"/>
+                                <w:color w:val="000000" w:themeColor="text1"/>
+                                <w:sz w:val="22"/>
+                                <w:szCs w:val="22"/>
+                              </w:rPr>
+                            </w:pPr>
+                            <w:proofErr w:type="spellStart"/>
+                            <w:r>
+                              <w:rPr>
+                                <w:rFonts w:ascii="Hack" w:hAnsi="Hack"/>
+                                <w:color w:val="000000" w:themeColor="text1"/>
+                                <w:sz w:val="22"/>
+                                <w:szCs w:val="22"/>
+                              </w:rPr>
+                              <w:t>ooooooooooo</w:t>
+                            </w:r>
+                            <w:proofErr w:type="spellEnd"/>
+                          </w:p>
+                          <w:p>
+                            <w:pPr>
+                              <w:spacing w:after="0"/>
+                              <w:rPr>
+                                <w:rFonts w:ascii="Hack" w:hAnsi="Hack"/>
+                                <w:color w:val="000000" w:themeColor="text1"/>
+                                <w:sz w:val="22"/>
+                                <w:szCs w:val="22"/>
+                              </w:rPr>
+                            </w:pPr>
+                            <w:proofErr w:type="spellStart"/>
+                            <w:r>
+                              <w:rPr>
+                                <w:rFonts w:ascii="Hack" w:hAnsi="Hack"/>
+                                <w:color w:val="000000" w:themeColor="text1"/>
+                                <w:sz w:val="22"/>
+                                <w:szCs w:val="22"/>
+                              </w:rPr>
+                              <w:t>ooooooooooo</w:t>
+                            </w:r>
+                            <w:proofErr w:type="spellEnd"/>
+                          </w:p>
+                          <w:p>
+                            <w:pPr>
+                              <w:spacing w:after="0"/>
+                              <w:rPr>
+                                <w:rFonts w:ascii="Hack" w:hAnsi="Hack"/>
+                                <w:color w:val="000000" w:themeColor="text1"/>
+                                <w:sz w:val="22"/>
+                                <w:szCs w:val="22"/>
+                              </w:rPr>
+                            </w:pPr>
+                          </w:p>
+                        </w:txbxContent>
+                      </wps:txbx>
+                      <wps:bodyPr rot="0" spcFirstLastPara="0" vertOverflow="overflow" horzOverflow="overflow" vert="horz" wrap="square" lIns="91440" tIns="45720" rIns="91440" bIns="45720" numCol="1" spcCol="0" rtlCol="0" fromWordArt="0" anchor="ctr" anchorCtr="0" forceAA="0" compatLnSpc="1">
+                        <a:prstTxWarp prst="textNoShape">
+                          <a:avLst/>
+                        </a:prstTxWarp>
+                        <a:noAutofit/>
+                      </wps:bodyPr>
+                    </wps:wsp>
+                  </a:graphicData>
+                </a:graphic>
+                <wp14:sizeRelH relativeFrom="margin">
+                  <wp14:pctWidth>0</wp14:pctWidth>
+                </wp14:sizeRelH>
+              </wp:anchor>
+            </w:drawing>
+          </mc:Choice>
+          <mc:Fallback>
+            <w:pict>
+              <v:rect w14:anchorId="7F73745A" id="Rectangle 29" o:spid="_x0000_s1027" style="position:absolute;left:0;text-align:left;margin-left:46.15pt;margin-top:5.25pt;width:175.4pt;height:100.35pt;z-index:-251629568;visibility:visible;mso-wrap-style:square;mso-width-percent:0;mso-wrap-distance-left:9pt;mso-wrap-distance-top:0;mso-wrap-distance-right:9pt;mso-wrap-distance-bottom:0;mso-position-horizontal:absolute;mso-position-horizontal-relative:margin;mso-position-vertical:absolute;mso-position-vertical-relative:text;mso-width-percent:0;mso-width-relative:margin;v-text-anchor:middle" o:gfxdata="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" fillcolor="white [3212]" strokecolor="black [3213]" strokeweight="1pt">
+                <v:textbox>
+                  <w:txbxContent>
+                    <w:p>
+                      <w:pPr>
+                        <w:spacing w:after="0"/>
+                        <w:rPr>
+                          <w:rFonts w:ascii="Hack" w:hAnsi="Hack"/>
+                          <w:color w:val="000000" w:themeColor="text1"/>
+                          <w:sz w:val="22"/>
+                          <w:szCs w:val="22"/>
+                        </w:rPr>
+                      </w:pPr>
+                      <w:proofErr w:type="spellStart"/>
+                      <w:r>
+                        <w:rPr>
+                          <w:rFonts w:ascii="Hack" w:hAnsi="Hack"/>
+                          <w:color w:val="000000" w:themeColor="text1"/>
+                          <w:sz w:val="22"/>
+                          <w:szCs w:val="22"/>
+                        </w:rPr>
+                        <w:t>ooooooooooo</w:t>
+                      </w:r>
+                      <w:proofErr w:type="spellEnd"/>
+                    </w:p>
+                    <w:p>
+                      <w:pPr>
+                        <w:spacing w:after="0"/>
+                        <w:rPr>
+                          <w:rFonts w:ascii="Hack" w:hAnsi="Hack"/>
+                          <w:color w:val="000000" w:themeColor="text1"/>
+                          <w:sz w:val="22"/>
+                          <w:szCs w:val="22"/>
+                        </w:rPr>
+                      </w:pPr>
+                      <w:proofErr w:type="spellStart"/>
+                      <w:r>
+                        <w:rPr>
+                          <w:rFonts w:ascii="Hack" w:hAnsi="Hack"/>
+                          <w:color w:val="000000" w:themeColor="text1"/>
+                          <w:sz w:val="22"/>
+                          <w:szCs w:val="22"/>
+                        </w:rPr>
+                        <w:t>ooooooooooo</w:t>
+                      </w:r>
+                      <w:proofErr w:type="spellEnd"/>
+                    </w:p>
+                    <w:p>
+                      <w:pPr>
+                        <w:spacing w:after="0"/>
+                        <w:rPr>
+                          <w:rFonts w:ascii="Hack" w:hAnsi="Hack"/>
+                          <w:color w:val="000000" w:themeColor="text1"/>
+                          <w:sz w:val="22"/>
+                          <w:szCs w:val="22"/>
+                        </w:rPr>
+                      </w:pPr>
+                      <w:proofErr w:type="spellStart"/>
+                      <w:r>
+                        <w:rPr>
+                          <w:rFonts w:ascii="Hack" w:hAnsi="Hack"/>
+                          <w:color w:val="000000" w:themeColor="text1"/>
+                          <w:sz w:val="22"/>
+                          <w:szCs w:val="22"/>
+                        </w:rPr>
+                        <w:t>ooooooooooo</w:t>
+                      </w:r>
+                      <w:proofErr w:type="spellEnd"/>
+                    </w:p>
+                    <w:p>
+                      <w:pPr>
+                        <w:spacing w:after="0"/>
+                        <w:rPr>
+                          <w:rFonts w:ascii="Hack" w:hAnsi="Hack"/>
+                          <w:color w:val="000000" w:themeColor="text1"/>
+                          <w:sz w:val="22"/>
+                          <w:szCs w:val="22"/>
+                        </w:rPr>
+                      </w:pPr>
+                      <w:proofErr w:type="spellStart"/>
+                      <w:r>
+                        <w:rPr>
+                          <w:rFonts w:ascii="Hack" w:hAnsi="Hack"/>
+                          <w:color w:val="000000" w:themeColor="text1"/>
+                          <w:sz w:val="22"/>
+                          <w:szCs w:val="22"/>
+                        </w:rPr>
+                        <w:t>ooooooooooo</w:t>
+                      </w:r>
+                      <w:proofErr w:type="spellEnd"/>
+                    </w:p>
+                    <w:p>
+                      <w:pPr>
+                        <w:spacing w:after="0"/>
+                        <w:rPr>
+                          <w:rFonts w:ascii="Hack" w:hAnsi="Hack"/>
+                          <w:color w:val="000000" w:themeColor="text1"/>
+                          <w:sz w:val="22"/>
+                          <w:szCs w:val="22"/>
+                        </w:rPr>
+                      </w:pPr>
+                      <w:proofErr w:type="spellStart"/>
+                      <w:r>
+                        <w:rPr>
+                          <w:rFonts w:ascii="Hack" w:hAnsi="Hack"/>
+                          <w:color w:val="000000" w:themeColor="text1"/>
+                          <w:sz w:val="22"/>
+                          <w:szCs w:val="22"/>
+                        </w:rPr>
+                        <w:t>ooooooooooo</w:t>
+                      </w:r>
+                      <w:proofErr w:type="spellEnd"/>
+                    </w:p>
+                    <w:p>
+                      <w:pPr>
+                        <w:spacing w:after="0"/>
+                        <w:rPr>
+                          <w:rFonts w:ascii="Hack" w:hAnsi="Hack"/>
+                          <w:color w:val="000000" w:themeColor="text1"/>
+                          <w:sz w:val="22"/>
+                          <w:szCs w:val="22"/>
+                        </w:rPr>
+                      </w:pPr>
+                    </w:p>
+                  </w:txbxContent>
+                </v:textbox>
+                <w10:wrap type="tight" anchorx="margin"/>
+              </v:rect>
+            </w:pict>
+          </mc:Fallback>
+        </mc:AlternateContent>
+      </w:r>
+      <w:r>
+        <w:t>2.</w:t>
+      </w:r>
+    </w:p>
+    <w:p>
+      <w:pPr>
+        <w:ind w:left="360"/>
+      </w:pPr>
+    </w:p>
+    <w:p>
+      <w:pPr>
+        <w:ind w:left="360"/>
+      </w:pPr>
+    </w:p>
+    <w:p>
+      <w:pPr>
+        <w:ind w:left="360"/>
+      </w:pPr>
+    </w:p>
+    <w:p>
+      <w:pPr>
+        <w:ind w:left="360"/>
+      </w:pPr>
+      <w:r>
+        <w:rPr>
+          <w:noProof/>
+        </w:rPr>
+        <mc:AlternateContent>
+          <mc:Choice Requires="wps">
+            <w:drawing>
+              <wp:anchor distT="0" distB="0" distL="114300" distR="114300" simplePos="0" relativeHeight="251688960" behindDoc="1" locked="0" layoutInCell="1" allowOverlap="1" wp14:anchorId="4416A163" wp14:editId="45A81A5C">
+                <wp:simplePos x="0" y="0"/>
+                <wp:positionH relativeFrom="margin">
+                  <wp:posOffset>574040</wp:posOffset>
+                </wp:positionH>
+                <wp:positionV relativeFrom="paragraph">
+                  <wp:posOffset>85090</wp:posOffset>
+                </wp:positionV>
+                <wp:extent cx="2239010" cy="1274445"/>
+                <wp:effectExtent l="0" t="0" r="27940" b="20955"/>
+                <wp:wrapTight wrapText="bothSides">
+                  <wp:wrapPolygon edited="0">
+                    <wp:start x="0" y="0"/>
+                    <wp:lineTo x="0" y="21632"/>
+                    <wp:lineTo x="21686" y="21632"/>
+                    <wp:lineTo x="21686" y="0"/>
+                    <wp:lineTo x="0" y="0"/>
+                  </wp:wrapPolygon>
+                </wp:wrapTight>
+                <wp:docPr id="30" name="Rectangle 30"/>
+                <wp:cNvGraphicFramePr/>
+                <a:graphic xmlns:a="http://schemas.openxmlformats.org/drawingml/2006/main">
+                  <a:graphicData uri="http://schemas.microsoft.com/office/word/2010/wordprocessingShape">
+                    <wps:wsp>
+                      <wps:cNvSpPr/>
+                      <wps:spPr>
+                        <a:xfrm>
+                          <a:off x="0" y="0"/>
+                          <a:ext cx="2239010" cy="1274445"/>
+                        </a:xfrm>
+                        <a:prstGeom prst="rect">
+                          <a:avLst/>
+                        </a:prstGeom>
+                        <a:solidFill>
+                          <a:schemeClr val="bg1"/>
+                        </a:solidFill>
+                        <a:ln>
+                          <a:solidFill>
+                            <a:schemeClr val="tx1"/>
+                          </a:solidFill>
+                        </a:ln>
+                      </wps:spPr>
+                      <wps:style>
+                        <a:lnRef idx="2">
+                          <a:schemeClr val="accent1">
+                            <a:shade val="50000"/>
+                          </a:schemeClr>
+                        </a:lnRef>
+                        <a:fillRef idx="1">
+                          <a:schemeClr val="accent1"/>
+                        </a:fillRef>
+                        <a:effectRef idx="0">
+                          <a:schemeClr val="accent1"/>
+                        </a:effectRef>
+                        <a:fontRef idx="minor">
+                          <a:schemeClr val="lt1"/>
+                        </a:fontRef>
+                      </wps:style>
+                      <wps:txbx>
+                        <w:txbxContent>
+                          <w:p>
+                            <w:pPr>
+                              <w:spacing w:after="0"/>
+                              <w:rPr>
+                                <w:rFonts w:ascii="Hack" w:hAnsi="Hack"/>
+                                <w:color w:val="000000" w:themeColor="text1"/>
+                                <w:sz w:val="22"/>
+                                <w:szCs w:val="22"/>
+                              </w:rPr>
+                            </w:pPr>
+                            <w:proofErr w:type="spellStart"/>
+                            <w:r>
+                              <w:rPr>
+                                <w:rFonts w:ascii="Hack" w:hAnsi="Hack"/>
+                                <w:color w:val="000000" w:themeColor="text1"/>
+                                <w:sz w:val="22"/>
+                                <w:szCs w:val="22"/>
+                              </w:rPr>
+                              <w:t>oxoxoxoxo</w:t>
+                            </w:r>
+                            <w:proofErr w:type="spellEnd"/>
+                          </w:p>
+                          <w:p>
+                            <w:pPr>
+                              <w:spacing w:after="0"/>
+                              <w:rPr>
+                                <w:rFonts w:ascii="Hack" w:hAnsi="Hack"/>
+                                <w:color w:val="000000" w:themeColor="text1"/>
+                                <w:sz w:val="22"/>
+                                <w:szCs w:val="22"/>
+                              </w:rPr>
+                            </w:pPr>
+                            <w:proofErr w:type="spellStart"/>
+                            <w:r>
+                              <w:rPr>
+                                <w:rFonts w:ascii="Hack" w:hAnsi="Hack"/>
+                                <w:color w:val="000000" w:themeColor="text1"/>
+                                <w:sz w:val="22"/>
+                                <w:szCs w:val="22"/>
+                              </w:rPr>
+                              <w:t>oxoxoxoxo</w:t>
+                            </w:r>
+                            <w:proofErr w:type="spellEnd"/>
+                          </w:p>
+                          <w:p>
+                            <w:pPr>
+                              <w:spacing w:after="0"/>
+                              <w:rPr>
+                                <w:rFonts w:ascii="Hack" w:hAnsi="Hack"/>
+                                <w:color w:val="000000" w:themeColor="text1"/>
+                                <w:sz w:val="22"/>
+                                <w:szCs w:val="22"/>
+                              </w:rPr>
+                            </w:pPr>
+                            <w:proofErr w:type="spellStart"/>
+                            <w:r>
+                              <w:rPr>
+                                <w:rFonts w:ascii="Hack" w:hAnsi="Hack"/>
+                                <w:color w:val="000000" w:themeColor="text1"/>
+                                <w:sz w:val="22"/>
+                                <w:szCs w:val="22"/>
+                              </w:rPr>
+                              <w:t>oxoxoxoxo</w:t>
+                            </w:r>
+                            <w:proofErr w:type="spellEnd"/>
+                          </w:p>
+                          <w:p>
+                            <w:pPr>
+                              <w:spacing w:after="0"/>
+                              <w:rPr>
+                                <w:rFonts w:ascii="Hack" w:hAnsi="Hack"/>
+                                <w:color w:val="000000" w:themeColor="text1"/>
+                                <w:sz w:val="22"/>
+                                <w:szCs w:val="22"/>
+                              </w:rPr>
+                            </w:pPr>
+                            <w:proofErr w:type="spellStart"/>
+                            <w:r>
+                              <w:rPr>
+                                <w:rFonts w:ascii="Hack" w:hAnsi="Hack"/>
+                                <w:color w:val="000000" w:themeColor="text1"/>
+                                <w:sz w:val="22"/>
+                                <w:szCs w:val="22"/>
+                              </w:rPr>
+                              <w:t>oxoxoxoxo</w:t>
+                            </w:r>
+                            <w:proofErr w:type="spellEnd"/>
+                          </w:p>
+                          <w:p>
+                            <w:pPr>
+                              <w:spacing w:after="0"/>
+                              <w:rPr>
+                                <w:rFonts w:ascii="Hack" w:hAnsi="Hack"/>
+                                <w:color w:val="000000" w:themeColor="text1"/>
+                                <w:sz w:val="22"/>
+                                <w:szCs w:val="22"/>
+                              </w:rPr>
+                            </w:pPr>
+                          </w:p>
+                        </w:txbxContent>
+                      </wps:txbx>
+                      <wps:bodyPr rot="0" spcFirstLastPara="0" vertOverflow="overflow" horzOverflow="overflow" vert="horz" wrap="square" lIns="91440" tIns="45720" rIns="91440" bIns="45720" numCol="1" spcCol="0" rtlCol="0" fromWordArt="0" anchor="ctr" anchorCtr="0" forceAA="0" compatLnSpc="1">
+                        <a:prstTxWarp prst="textNoShape">
+                          <a:avLst/>
+                        </a:prstTxWarp>
+                        <a:noAutofit/>
+                      </wps:bodyPr>
+                    </wps:wsp>
+                  </a:graphicData>
+                </a:graphic>
+                <wp14:sizeRelH relativeFrom="margin">
+                  <wp14:pctWidth>0</wp14:pctWidth>
+                </wp14:sizeRelH>
+              </wp:anchor>
+            </w:drawing>
+          </mc:Choice>
+          <mc:Fallback>
+            <w:pict>
+              <v:rect w14:anchorId="4416A163" id="Rectangle 30" o:spid="_x0000_s1028" style="position:absolute;left:0;text-align:left;margin-left:45.2pt;margin-top:6.7pt;width:176.3pt;height:100.35pt;z-index:-251627520;visibility:visible;mso-wrap-style:square;mso-width-percent:0;mso-wrap-distance-left:9pt;mso-wrap-distance-top:0;mso-wrap-distance-right:9pt;mso-wrap-distance-bottom:0;mso-position-horizontal:absolute;mso-position-horizontal-relative:margin;mso-position-vertical:absolute;mso-position-vertical-relative:text;mso-width-percent:0;mso-width-relative:margin;v-text-anchor:middle" o:gfxdata="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" fillcolor="white [3212]" strokecolor="black [3213]" strokeweight="1pt">
+                <v:textbox>
+                  <w:txbxContent>
+                    <w:p>
+                      <w:pPr>
+                        <w:spacing w:after="0"/>
+                        <w:rPr>
+                          <w:rFonts w:ascii="Hack" w:hAnsi="Hack"/>
+                          <w:color w:val="000000" w:themeColor="text1"/>
+                          <w:sz w:val="22"/>
+                          <w:szCs w:val="22"/>
+                        </w:rPr>
+                      </w:pPr>
+                      <w:proofErr w:type="spellStart"/>
+                      <w:r>
+                        <w:rPr>
+                          <w:rFonts w:ascii="Hack" w:hAnsi="Hack"/>
+                          <w:color w:val="000000" w:themeColor="text1"/>
+                          <w:sz w:val="22"/>
+                          <w:szCs w:val="22"/>
+                        </w:rPr>
+                        <w:t>oxoxoxoxo</w:t>
+                      </w:r>
+                      <w:proofErr w:type="spellEnd"/>
+                    </w:p>
+                    <w:p>
+                      <w:pPr>
+                        <w:spacing w:after="0"/>
+                        <w:rPr>
+                          <w:rFonts w:ascii="Hack" w:hAnsi="Hack"/>
+                          <w:color w:val="000000" w:themeColor="text1"/>
+                          <w:sz w:val="22"/>
+                          <w:szCs w:val="22"/>
+                        </w:rPr>
+                      </w:pPr>
+                      <w:proofErr w:type="spellStart"/>
+                      <w:r>
+                        <w:rPr>
+                          <w:rFonts w:ascii="Hack" w:hAnsi="Hack"/>
+                          <w:color w:val="000000" w:themeColor="text1"/>
+                          <w:sz w:val="22"/>
+                          <w:szCs w:val="22"/>
+                        </w:rPr>
+                        <w:t>oxoxoxoxo</w:t>
+                      </w:r>
+                      <w:proofErr w:type="spellEnd"/>
+                    </w:p>
+                    <w:p>
+                      <w:pPr>
+                        <w:spacing w:after="0"/>
+                        <w:rPr>
+                          <w:rFonts w:ascii="Hack" w:hAnsi="Hack"/>
+                          <w:color w:val="000000" w:themeColor="text1"/>
+                          <w:sz w:val="22"/>
+                          <w:szCs w:val="22"/>
+                        </w:rPr>
+                      </w:pPr>
+                      <w:proofErr w:type="spellStart"/>
+                      <w:r>
+                        <w:rPr>
+                          <w:rFonts w:ascii="Hack" w:hAnsi="Hack"/>
+                          <w:color w:val="000000" w:themeColor="text1"/>
+                          <w:sz w:val="22"/>
+                          <w:szCs w:val="22"/>
+                        </w:rPr>
+                        <w:t>oxoxoxoxo</w:t>
+                      </w:r>
+                      <w:proofErr w:type="spellEnd"/>
+                    </w:p>
+                    <w:p>
+                      <w:pPr>
+                        <w:spacing w:after="0"/>
+                        <w:rPr>
+                          <w:rFonts w:ascii="Hack" w:hAnsi="Hack"/>
+                          <w:color w:val="000000" w:themeColor="text1"/>
+                          <w:sz w:val="22"/>
+                          <w:szCs w:val="22"/>
+                        </w:rPr>
+                      </w:pPr>
+                      <w:proofErr w:type="spellStart"/>
+                      <w:r>
+                        <w:rPr>
+                          <w:rFonts w:ascii="Hack" w:hAnsi="Hack"/>
+                          <w:color w:val="000000" w:themeColor="text1"/>
+                          <w:sz w:val="22"/>
+                          <w:szCs w:val="22"/>
+                        </w:rPr>
+                        <w:t>oxoxoxoxo</w:t>
+                      </w:r>
+                      <w:proofErr w:type="spellEnd"/>
+                    </w:p>
+                    <w:p>
+                      <w:pPr>
+                        <w:spacing w:after="0"/>
+                        <w:rPr>
+                          <w:rFonts w:ascii="Hack" w:hAnsi="Hack"/>
+                          <w:color w:val="000000" w:themeColor="text1"/>
+                          <w:sz w:val="22"/>
+                          <w:szCs w:val="22"/>
+                        </w:rPr>
+                      </w:pPr>
+                    </w:p>
+                  </w:txbxContent>
+                </v:textbox>
+                <w10:wrap type="tight" anchorx="margin"/>
+              </v:rect>
+            </w:pict>
+          </mc:Fallback>
+        </mc:AlternateContent>
+      </w:r>
+      <w:r>
+        <w:t>3.</w:t>
+      </w:r>
+    </w:p>
+    <w:p>
+      <w:pPr>
+        <w:ind w:left="360"/>
+      </w:pPr>
+    </w:p>
+    <w:p>
+      <w:pPr>
+        <w:ind w:left="360"/>
+      </w:pPr>
+    </w:p>
+    <w:p>
+      <w:pPr>
+        <w:ind w:left="360"/>
+      </w:pPr>
+    </w:p>
+    <w:p>
+      <w:pPr>
+        <w:ind w:left="360"/>
+      </w:pPr>
+      <w:r>
+        <w:rPr>
+          <w:noProof/>
+        </w:rPr>
+        <mc:AlternateContent>
+          <mc:Choice Requires="wps">
+            <w:drawing>
+              <wp:anchor distT="0" distB="0" distL="114300" distR="114300" simplePos="0" relativeHeight="251691008" behindDoc="1" locked="0" layoutInCell="1" allowOverlap="1" wp14:anchorId="660D8AF3" wp14:editId="7A1D9D17">
+                <wp:simplePos x="0" y="0"/>
+                <wp:positionH relativeFrom="margin">
+                  <wp:posOffset>574040</wp:posOffset>
+                </wp:positionH>
+                <wp:positionV relativeFrom="page">
+                  <wp:posOffset>5737860</wp:posOffset>
+                </wp:positionV>
+                <wp:extent cx="2239010" cy="1274445"/>
+                <wp:effectExtent l="0" t="0" r="27940" b="20955"/>
+                <wp:wrapTight wrapText="bothSides">
+                  <wp:wrapPolygon edited="0">
+                    <wp:start x="0" y="0"/>
+                    <wp:lineTo x="0" y="21632"/>
+                    <wp:lineTo x="21686" y="21632"/>
+                    <wp:lineTo x="21686" y="0"/>
+                    <wp:lineTo x="0" y="0"/>
+                  </wp:wrapPolygon>
+                </wp:wrapTight>
+                <wp:docPr id="31" name="Rectangle 31"/>
+                <wp:cNvGraphicFramePr/>
+                <a:graphic xmlns:a="http://schemas.openxmlformats.org/drawingml/2006/main">
+                  <a:graphicData uri="http://schemas.microsoft.com/office/word/2010/wordprocessingShape">
+                    <wps:wsp>
+                      <wps:cNvSpPr/>
+                      <wps:spPr>
+                        <a:xfrm>
+                          <a:off x="0" y="0"/>
+                          <a:ext cx="2239010" cy="1274445"/>
+                        </a:xfrm>
+                        <a:prstGeom prst="rect">
+                          <a:avLst/>
+                        </a:prstGeom>
+                        <a:solidFill>
+                          <a:schemeClr val="bg1"/>
+                        </a:solidFill>
+                        <a:ln>
+                          <a:solidFill>
+                            <a:schemeClr val="tx1"/>
+                          </a:solidFill>
+                        </a:ln>
+                      </wps:spPr>
+                      <wps:style>
+                        <a:lnRef idx="2">
+                          <a:schemeClr val="accent1">
+                            <a:shade val="50000"/>
+                          </a:schemeClr>
+                        </a:lnRef>
+                        <a:fillRef idx="1">
+                          <a:schemeClr val="accent1"/>
+                        </a:fillRef>
+                        <a:effectRef idx="0">
+                          <a:schemeClr val="accent1"/>
+                        </a:effectRef>
+                        <a:fontRef idx="minor">
+                          <a:schemeClr val="lt1"/>
+                        </a:fontRef>
+                      </wps:style>
+                      <wps:txbx>
+                        <w:txbxContent>
+                          <w:p>
+                            <w:pPr>
+                              <w:spacing w:after="0"/>
+                              <w:rPr>
+                                <w:rFonts w:ascii="Hack" w:hAnsi="Hack"/>
+                                <w:color w:val="000000" w:themeColor="text1"/>
+                                <w:sz w:val="22"/>
+                                <w:szCs w:val="22"/>
+                              </w:rPr>
+                            </w:pPr>
+                            <w:proofErr w:type="spellStart"/>
+                            <w:r>
+                              <w:rPr>
+                                <w:rFonts w:ascii="Hack" w:hAnsi="Hack"/>
+                                <w:color w:val="000000" w:themeColor="text1"/>
+                                <w:sz w:val="22"/>
+                                <w:szCs w:val="22"/>
+                              </w:rPr>
+                              <w:t>xxxxxx</w:t>
+                            </w:r>
+                            <w:proofErr w:type="spellEnd"/>
+                          </w:p>
+                          <w:p>
+                            <w:pPr>
+                              <w:spacing w:after="0"/>
+                              <w:rPr>
+                                <w:rFonts w:ascii="Hack" w:hAnsi="Hack"/>
+                                <w:color w:val="000000" w:themeColor="text1"/>
+                                <w:sz w:val="22"/>
+                                <w:szCs w:val="22"/>
+                              </w:rPr>
+                            </w:pPr>
+                            <w:proofErr w:type="spellStart"/>
+                            <w:r>
+                              <w:rPr>
+                                <w:rFonts w:ascii="Hack" w:hAnsi="Hack"/>
+                                <w:color w:val="000000" w:themeColor="text1"/>
+                                <w:sz w:val="22"/>
+                                <w:szCs w:val="22"/>
+                              </w:rPr>
+                              <w:t>oooooooooooo</w:t>
+                            </w:r>
+                            <w:proofErr w:type="spellEnd"/>
+                          </w:p>
+                        </w:txbxContent>
+                      </wps:txbx>
+                      <wps:bodyPr rot="0" spcFirstLastPara="0" vertOverflow="overflow" horzOverflow="overflow" vert="horz" wrap="square" lIns="91440" tIns="45720" rIns="91440" bIns="45720" numCol="1" spcCol="0" rtlCol="0" fromWordArt="0" anchor="ctr" anchorCtr="0" forceAA="0" compatLnSpc="1">
+                        <a:prstTxWarp prst="textNoShape">
+                          <a:avLst/>
+                        </a:prstTxWarp>
+                        <a:noAutofit/>
+                      </wps:bodyPr>
+                    </wps:wsp>
+                  </a:graphicData>
+                </a:graphic>
+                <wp14:sizeRelH relativeFrom="margin">
+                  <wp14:pctWidth>0</wp14:pctWidth>
+                </wp14:sizeRelH>
+              </wp:anchor>
+            </w:drawing>
+          </mc:Choice>
+          <mc:Fallback>
+            <w:pict>
+              <v:rect w14:anchorId="660D8AF3" id="Rectangle 31" o:spid="_x0000_s1029" style="position:absolute;left:0;text-align:left;margin-left:45.2pt;margin-top:451.8pt;width:176.3pt;height:100.35pt;z-index:-251625472;visibility:visible;mso-wrap-style:square;mso-width-percent:0;mso-wrap-distance-left:9pt;mso-wrap-distance-top:0;mso-wrap-distance-right:9pt;mso-wrap-distance-bottom:0;mso-position-horizontal:absolute;mso-position-horizontal-relative:margin;mso-position-vertical:absolute;mso-position-vertical-relative:page;mso-width-percent:0;mso-width-relative:margin;v-text-anchor:middle" o:gfxdata="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" fillcolor="white [3212]" strokecolor="black [3213]" strokeweight="1pt">
+                <v:textbox>
+                  <w:txbxContent>
+                    <w:p>
+                      <w:pPr>
+                        <w:spacing w:after="0"/>
+                        <w:rPr>
+                          <w:rFonts w:ascii="Hack" w:hAnsi="Hack"/>
+                          <w:color w:val="000000" w:themeColor="text1"/>
+                          <w:sz w:val="22"/>
+                          <w:szCs w:val="22"/>
+                        </w:rPr>
+                      </w:pPr>
+                      <w:proofErr w:type="spellStart"/>
+                      <w:r>
+                        <w:rPr>
+                          <w:rFonts w:ascii="Hack" w:hAnsi="Hack"/>
+                          <w:color w:val="000000" w:themeColor="text1"/>
+                          <w:sz w:val="22"/>
+                          <w:szCs w:val="22"/>
+                        </w:rPr>
+                        <w:t>xxxxxx</w:t>
+                      </w:r>
+                      <w:proofErr w:type="spellEnd"/>
+                    </w:p>
+                    <w:p>
+                      <w:pPr>
+                        <w:spacing w:after="0"/>
+                        <w:rPr>
+                          <w:rFonts w:ascii="Hack" w:hAnsi="Hack"/>
+                          <w:color w:val="000000" w:themeColor="text1"/>
+                          <w:sz w:val="22"/>
+                          <w:szCs w:val="22"/>
+                        </w:rPr>
+                      </w:pPr>
+                      <w:proofErr w:type="spellStart"/>
+                      <w:r>
+                        <w:rPr>
+                          <w:rFonts w:ascii="Hack" w:hAnsi="Hack"/>
+                          <w:color w:val="000000" w:themeColor="text1"/>
+                          <w:sz w:val="22"/>
+                          <w:szCs w:val="22"/>
+                        </w:rPr>
+                        <w:t>oooooooooooo</w:t>
+                      </w:r>
+                      <w:proofErr w:type="spellEnd"/>
+                    </w:p>
+                  </w:txbxContent>
+                </v:textbox>
+                <w10:wrap type="tight" anchorx="margin" anchory="page"/>
+              </v:rect>
+            </w:pict>
+          </mc:Fallback>
+        </mc:AlternateContent>
+      </w:r>
+      <w:r>
+        <w:t>4.</w:t>
+      </w:r>
+    </w:p>
+    <w:p>
+      <w:pPr>
+        <w:ind w:left="360"/>
+      </w:pPr>
+    </w:p>
+    <w:p>
+      <w:pPr>
+        <w:spacing w:after="0"/>
+        <w:ind w:left="360"/>
+      </w:pPr>
+      <w:r>
+        <w:t>5.</w:t>
+      </w:r>
+      <w:r>
+        <w:t xml:space="preserve">       </w:t>
+      </w:r>
+      <w:r>
+        <w:rPr>
+          <w:rFonts w:ascii="Hack" w:hAnsi="Hack"/>
+          <w:sz w:val="20"/>
+          <w:szCs w:val="20"/>
+        </w:rPr>
+        <w:t>13</w:t>
+      </w:r>
+    </w:p>
+    <w:p>
+      <w:pPr>
+        <w:spacing w:after="0"/>
+        <w:ind w:left="360"/>
+      </w:pPr>
+      <w:r>
+        <w:t xml:space="preserve">6.       </w:t>
+      </w:r>
+      <w:r>
+        <w:rPr>
+          <w:rFonts w:ascii="Hack" w:hAnsi="Hack"/>
+          <w:sz w:val="20"/>
+          <w:szCs w:val="20"/>
+        </w:rPr>
+        <w:t>6</w:t>
+      </w:r>
+    </w:p>
+    <w:p>
+      <w:pPr>
+        <w:spacing w:after="0"/>
+        <w:ind w:left="360"/>
+        <w:rPr>
+          <w:rFonts w:ascii="Hack" w:hAnsi="Hack"/>
+          <w:sz w:val="20"/>
+          <w:szCs w:val="20"/>
+        </w:rPr>
+      </w:pPr>
+      <w:r>
+        <w:t xml:space="preserve">7.       </w:t>
+      </w:r>
+      <w:r>
+        <w:rPr>
+          <w:rFonts w:ascii="Hack" w:hAnsi="Hack"/>
+          <w:sz w:val="20"/>
+          <w:szCs w:val="20"/>
+        </w:rPr>
+        <w:t>1 1 2 1 2 3 1 2 3 4</w:t>
+      </w:r>
+    </w:p>
+    <w:p>
+      <w:pPr>
+        <w:spacing w:after="0"/>
+        <w:ind w:left="360"/>
+      </w:pPr>
+      <w:r>
+        <w:t xml:space="preserve">8.  </w:t>
+      </w:r>
+      <w:r>
+        <w:tab/>
+        <w:t xml:space="preserve">   </w:t>
+      </w:r>
+      <w:proofErr w:type="spellStart"/>
+      <w:r>
+        <w:rPr>
+          <w:rFonts w:ascii="Hack" w:hAnsi="Hack"/>
+          <w:sz w:val="20"/>
+          <w:szCs w:val="20"/>
+        </w:rPr>
+        <w:t>iloveyou</w:t>
+      </w:r>
+      <w:proofErr w:type="spellEnd"/>
+    </w:p>
+    <w:p>
+      <w:pPr>
+        <w:spacing w:after="0"/>
+        <w:ind w:left="360"/>
+      </w:pPr>
+    </w:p>
+    <w:p>
+      <w:pPr>
+        <w:spacing w:after="0"/>
+        <w:ind w:left="360"/>
+      </w:pPr>
+    </w:p>
+    <w:p>
+      <w:pPr>
+        <w:spacing w:after="0"/>
+        <w:ind w:left="360"/>
+      </w:pPr>
+    </w:p>
+    <w:p>
+      <w:pPr>
+        <w:spacing w:after="0"/>
+        <w:ind w:left="360"/>
+      </w:pPr>
+      <w:r>
+        <w:rPr>
+          <w:noProof/>
+        </w:rPr>
+        <mc:AlternateContent>
+          <mc:Choice Requires="wps">
+            <w:drawing>
+              <wp:anchor distT="0" distB="0" distL="114300" distR="114300" simplePos="0" relativeHeight="251693056" behindDoc="1" locked="0" layoutInCell="1" allowOverlap="1" wp14:anchorId="2E5BA242" wp14:editId="1CD0EADC">
+                <wp:simplePos x="0" y="0"/>
+                <wp:positionH relativeFrom="margin">
+                  <wp:posOffset>3722077</wp:posOffset>
+                </wp:positionH>
+                <wp:positionV relativeFrom="paragraph">
+                  <wp:posOffset>4982</wp:posOffset>
+                </wp:positionV>
+                <wp:extent cx="2216150" cy="1274445"/>
+                <wp:effectExtent l="0" t="0" r="12700" b="20955"/>
+                <wp:wrapTight wrapText="bothSides">
+                  <wp:wrapPolygon edited="0">
+                    <wp:start x="0" y="0"/>
+                    <wp:lineTo x="0" y="21632"/>
+                    <wp:lineTo x="21538" y="21632"/>
+                    <wp:lineTo x="21538" y="0"/>
+                    <wp:lineTo x="0" y="0"/>
+                  </wp:wrapPolygon>
+                </wp:wrapTight>
+                <wp:docPr id="32" name="Rectangle 32"/>
+                <wp:cNvGraphicFramePr/>
+                <a:graphic xmlns:a="http://schemas.openxmlformats.org/drawingml/2006/main">
+                  <a:graphicData uri="http://schemas.microsoft.com/office/word/2010/wordprocessingShape">
+                    <wps:wsp>
+                      <wps:cNvSpPr/>
+                      <wps:spPr>
+                        <a:xfrm>
+                          <a:off x="0" y="0"/>
+                          <a:ext cx="2216150" cy="1274445"/>
+                        </a:xfrm>
+                        <a:prstGeom prst="rect">
+                          <a:avLst/>
+                        </a:prstGeom>
+                        <a:solidFill>
+                          <a:schemeClr val="bg1"/>
+                        </a:solidFill>
+                        <a:ln>
+                          <a:solidFill>
+                            <a:schemeClr val="tx1"/>
+                          </a:solidFill>
+                        </a:ln>
+                      </wps:spPr>
+                      <wps:style>
+                        <a:lnRef idx="2">
+                          <a:schemeClr val="accent1">
+                            <a:shade val="50000"/>
+                          </a:schemeClr>
+                        </a:lnRef>
+                        <a:fillRef idx="1">
+                          <a:schemeClr val="accent1"/>
+                        </a:fillRef>
+                        <a:effectRef idx="0">
+                          <a:schemeClr val="accent1"/>
+                        </a:effectRef>
+                        <a:fontRef idx="minor">
+                          <a:schemeClr val="lt1"/>
+                        </a:fontRef>
+                      </wps:style>
+                      <wps:txbx>
+                        <w:txbxContent>
+                          <w:p>
+                            <w:pPr>
+                              <w:spacing w:after="0"/>
+                              <w:rPr>
+                                <w:rFonts w:ascii="Hack" w:hAnsi="Hack"/>
+                                <w:color w:val="000000" w:themeColor="text1"/>
+                                <w:sz w:val="22"/>
+                                <w:szCs w:val="22"/>
+                              </w:rPr>
+                            </w:pPr>
+                            <w:r>
+                              <w:rPr>
+                                <w:rFonts w:ascii="Hack" w:hAnsi="Hack"/>
+                                <w:color w:val="000000" w:themeColor="text1"/>
+                                <w:sz w:val="22"/>
+                                <w:szCs w:val="22"/>
+                              </w:rPr>
+                              <w:t xml:space="preserve">1 2 3 4 </w:t>
+                            </w:r>
+                          </w:p>
+                          <w:p>
+                            <w:pPr>
+                              <w:spacing w:after="0"/>
+                              <w:rPr>
+                                <w:rFonts w:ascii="Hack" w:hAnsi="Hack"/>
+                                <w:color w:val="000000" w:themeColor="text1"/>
+                                <w:sz w:val="22"/>
+                                <w:szCs w:val="22"/>
+                              </w:rPr>
+                            </w:pPr>
+                            <w:r>
+                              <w:rPr>
+                                <w:rFonts w:ascii="Hack" w:hAnsi="Hack"/>
+                                <w:color w:val="000000" w:themeColor="text1"/>
+                                <w:sz w:val="22"/>
+                                <w:szCs w:val="22"/>
+                              </w:rPr>
+                              <w:t xml:space="preserve">4 3 2 1 </w:t>
+                            </w:r>
+                          </w:p>
+                          <w:p>
+                            <w:pPr>
+                              <w:spacing w:after="0"/>
+                              <w:rPr>
+                                <w:rFonts w:ascii="Hack" w:hAnsi="Hack"/>
+                                <w:color w:val="000000" w:themeColor="text1"/>
+                                <w:sz w:val="22"/>
+                                <w:szCs w:val="22"/>
+                              </w:rPr>
+                            </w:pPr>
+                            <w:r>
+                              <w:rPr>
+                                <w:rFonts w:ascii="Hack" w:hAnsi="Hack"/>
+                                <w:color w:val="000000" w:themeColor="text1"/>
+                                <w:sz w:val="22"/>
+                                <w:szCs w:val="22"/>
+                              </w:rPr>
+                              <w:t xml:space="preserve">9 10 11 12 </w:t>
+                            </w:r>
+                          </w:p>
+                          <w:p>
+                            <w:pPr>
+                              <w:spacing w:after="0"/>
+                              <w:rPr>
+                                <w:rFonts w:ascii="Hack" w:hAnsi="Hack"/>
+                                <w:color w:val="000000" w:themeColor="text1"/>
+                                <w:sz w:val="22"/>
+                                <w:szCs w:val="22"/>
+                              </w:rPr>
+                            </w:pPr>
+                            <w:r>
+                              <w:rPr>
+                                <w:rFonts w:ascii="Hack" w:hAnsi="Hack"/>
+                                <w:color w:val="000000" w:themeColor="text1"/>
+                                <w:sz w:val="22"/>
+                                <w:szCs w:val="22"/>
+                              </w:rPr>
+                              <w:t>12 11 10 9</w:t>
+                            </w:r>
+                          </w:p>
+                        </w:txbxContent>
+                      </wps:txbx>
+                      <wps:bodyPr rot="0" spcFirstLastPara="0" vertOverflow="overflow" horzOverflow="overflow" vert="horz" wrap="square" lIns="91440" tIns="45720" rIns="91440" bIns="45720" numCol="1" spcCol="0" rtlCol="0" fromWordArt="0" anchor="ctr" anchorCtr="0" forceAA="0" compatLnSpc="1">
+                        <a:prstTxWarp prst="textNoShape">
+                          <a:avLst/>
+                        </a:prstTxWarp>
+                        <a:noAutofit/>
+                      </wps:bodyPr>
+                    </wps:wsp>
+                  </a:graphicData>
+                </a:graphic>
+              </wp:anchor>
+            </w:drawing>
+          </mc:Choice>
+          <mc:Fallback>
+            <w:pict>
+              <v:rect w14:anchorId="2E5BA242" id="Rectangle 32" o:spid="_x0000_s1030" style="position:absolute;left:0;text-align:left;margin-left:293.1pt;margin-top:.4pt;width:174.5pt;height:100.35pt;z-index:-251623424;visibility:visible;mso-wrap-style:square;mso-wrap-distance-left:9pt;mso-wrap-distance-top:0;mso-wrap-distance-right:9pt;mso-wrap-distance-bottom:0;mso-position-horizontal:absolute;mso-position-horizontal-relative:margin;mso-position-vertical:absolute;mso-position-vertical-relative:text;v-text-anchor:middle" o:gfxdata="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" fillcolor="white [3212]" strokecolor="black [3213]" strokeweight="1pt">
+                <v:textbox>
+                  <w:txbxContent>
+                    <w:p>
+                      <w:pPr>
+                        <w:spacing w:after="0"/>
+                        <w:rPr>
+                          <w:rFonts w:ascii="Hack" w:hAnsi="Hack"/>
+                          <w:color w:val="000000" w:themeColor="text1"/>
+                          <w:sz w:val="22"/>
+                          <w:szCs w:val="22"/>
+                        </w:rPr>
+                      </w:pPr>
+                      <w:r>
+                        <w:rPr>
+                          <w:rFonts w:ascii="Hack" w:hAnsi="Hack"/>
+                          <w:color w:val="000000" w:themeColor="text1"/>
+                          <w:sz w:val="22"/>
+                          <w:szCs w:val="22"/>
+                        </w:rPr>
+                        <w:t xml:space="preserve">1 2 3 4 </w:t>
+                      </w:r>
+                    </w:p>
+                    <w:p>
+                      <w:pPr>
+                        <w:spacing w:after="0"/>
+                        <w:rPr>
+                          <w:rFonts w:ascii="Hack" w:hAnsi="Hack"/>
+                          <w:color w:val="000000" w:themeColor="text1"/>
+                          <w:sz w:val="22"/>
+                          <w:szCs w:val="22"/>
+                        </w:rPr>
+                      </w:pPr>
+                      <w:r>
+                        <w:rPr>
+                          <w:rFonts w:ascii="Hack" w:hAnsi="Hack"/>
+                          <w:color w:val="000000" w:themeColor="text1"/>
+                          <w:sz w:val="22"/>
+                          <w:szCs w:val="22"/>
+                        </w:rPr>
+                        <w:t xml:space="preserve">4 3 2 1 </w:t>
+                      </w:r>
+                    </w:p>
+                    <w:p>
+                      <w:pPr>
+                        <w:spacing w:after="0"/>
+                        <w:rPr>
+                          <w:rFonts w:ascii="Hack" w:hAnsi="Hack"/>
+                          <w:color w:val="000000" w:themeColor="text1"/>
+                          <w:sz w:val="22"/>
+                          <w:szCs w:val="22"/>
+                        </w:rPr>
+                      </w:pPr>
+                      <w:r>
+                        <w:rPr>
+                          <w:rFonts w:ascii="Hack" w:hAnsi="Hack"/>
+                          <w:color w:val="000000" w:themeColor="text1"/>
+                          <w:sz w:val="22"/>
+                          <w:szCs w:val="22"/>
+                        </w:rPr>
+                        <w:t xml:space="preserve">9 10 11 12 </w:t>
+                      </w:r>
+                    </w:p>
+                    <w:p>
+                      <w:pPr>
+                        <w:spacing w:after="0"/>
+                        <w:rPr>
+                          <w:rFonts w:ascii="Hack" w:hAnsi="Hack"/>
+                          <w:color w:val="000000" w:themeColor="text1"/>
+                          <w:sz w:val="22"/>
+                          <w:szCs w:val="22"/>
+                        </w:rPr>
+                      </w:pPr>
+                      <w:r>
+                        <w:rPr>
+                          <w:rFonts w:ascii="Hack" w:hAnsi="Hack"/>
+                          <w:color w:val="000000" w:themeColor="text1"/>
+                          <w:sz w:val="22"/>
+                          <w:szCs w:val="22"/>
+                        </w:rPr>
+                        <w:t>12 11 10 9</w:t>
+                      </w:r>
+                    </w:p>
+                  </w:txbxContent>
+                </v:textbox>
+                <w10:wrap type="tight" anchorx="margin"/>
+              </v:rect>
+            </w:pict>
+          </mc:Fallback>
+        </mc:AlternateContent>
+      </w:r>
+      <w:r>
+        <w:t xml:space="preserve">9.    </w:t>
+      </w:r>
+    </w:p>
+    <w:p>
+      <w:pPr>
+        <w:spacing w:after="0"/>
+        <w:ind w:left="360"/>
+      </w:pPr>
+    </w:p>
+    <w:p>
+      <w:pPr>
+        <w:spacing w:after="0"/>
+        <w:ind w:left="360"/>
+      </w:pPr>
+    </w:p>
+    <w:p>
+      <w:pPr>
+        <w:spacing w:after="0"/>
+        <w:ind w:left="360"/>
+      </w:pPr>
+    </w:p>
+    <w:p>
+      <w:pPr>
+        <w:spacing w:after="0"/>
+        <w:ind w:left="360"/>
+      </w:pPr>
+    </w:p>
+    <w:p>
+      <w:pPr>
+        <w:spacing w:after="0"/>
+        <w:ind w:left="360"/>
+      </w:pPr>
+      <w:r>
+        <w:rPr>
+          <w:noProof/>
+        </w:rPr>
+        <mc:AlternateContent>
+          <mc:Choice Requires="wps">
+            <w:drawing>
+              <wp:anchor distT="0" distB="0" distL="114300" distR="114300" simplePos="0" relativeHeight="251695104" behindDoc="1" locked="0" layoutInCell="1" allowOverlap="1" wp14:anchorId="62142FAB" wp14:editId="6C993543">
+                <wp:simplePos x="0" y="0"/>
+                <wp:positionH relativeFrom="margin">
+                  <wp:posOffset>3721735</wp:posOffset>
+                </wp:positionH>
+                <wp:positionV relativeFrom="paragraph">
+                  <wp:posOffset>266065</wp:posOffset>
+                </wp:positionV>
+                <wp:extent cx="2508250" cy="662305"/>
+                <wp:effectExtent l="0" t="0" r="25400" b="23495"/>
+                <wp:wrapTight wrapText="bothSides">
+                  <wp:wrapPolygon edited="0">
+                    <wp:start x="0" y="0"/>
+                    <wp:lineTo x="0" y="21745"/>
+                    <wp:lineTo x="21655" y="21745"/>
+                    <wp:lineTo x="21655" y="0"/>
+                    <wp:lineTo x="0" y="0"/>
+                  </wp:wrapPolygon>
+                </wp:wrapTight>
+                <wp:docPr id="33" name="Rectangle 33"/>
+                <wp:cNvGraphicFramePr/>
+                <a:graphic xmlns:a="http://schemas.openxmlformats.org/drawingml/2006/main">
+                  <a:graphicData uri="http://schemas.microsoft.com/office/word/2010/wordprocessingShape">
+                    <wps:wsp>
+                      <wps:cNvSpPr/>
+                      <wps:spPr>
+                        <a:xfrm>
+                          <a:off x="0" y="0"/>
+                          <a:ext cx="2508250" cy="662305"/>
+                        </a:xfrm>
+                        <a:prstGeom prst="rect">
+                          <a:avLst/>
+                        </a:prstGeom>
+                        <a:solidFill>
+                          <a:schemeClr val="bg1"/>
+                        </a:solidFill>
+                        <a:ln>
+                          <a:solidFill>
+                            <a:schemeClr val="tx1"/>
+                          </a:solidFill>
+                        </a:ln>
+                      </wps:spPr>
+                      <wps:style>
+                        <a:lnRef idx="2">
+                          <a:schemeClr val="accent1">
+                            <a:shade val="50000"/>
+                          </a:schemeClr>
+                        </a:lnRef>
+                        <a:fillRef idx="1">
+                          <a:schemeClr val="accent1"/>
+                        </a:fillRef>
+                        <a:effectRef idx="0">
+                          <a:schemeClr val="accent1"/>
+                        </a:effectRef>
+                        <a:fontRef idx="minor">
+                          <a:schemeClr val="lt1"/>
+                        </a:fontRef>
+                      </wps:style>
+                      <wps:txbx>
+                        <w:txbxContent>
+                          <w:p>
+                            <w:pPr>
+                              <w:spacing w:after="0"/>
+                              <w:rPr>
+                                <w:rFonts w:ascii="Hack" w:hAnsi="Hack"/>
+                                <w:color w:val="000000" w:themeColor="text1"/>
+                                <w:sz w:val="20"/>
+                                <w:szCs w:val="20"/>
+                              </w:rPr>
+                            </w:pPr>
+                            <w:r>
+                              <w:rPr>
+                                <w:rFonts w:ascii="Hack" w:hAnsi="Hack"/>
+                                <w:color w:val="000000" w:themeColor="text1"/>
+                                <w:sz w:val="20"/>
+                                <w:szCs w:val="20"/>
+                              </w:rPr>
+                              <w:t>There are 33 flowers in total.</w:t>
+                            </w:r>
+                          </w:p>
+                          <w:p>
+                            <w:pPr>
+                              <w:spacing w:after="0"/>
+                              <w:rPr>
+                                <w:rFonts w:ascii="Hack" w:hAnsi="Hack"/>
+                                <w:color w:val="000000" w:themeColor="text1"/>
+                                <w:sz w:val="20"/>
+                                <w:szCs w:val="20"/>
+                              </w:rPr>
+                            </w:pPr>
+                            <w:r>
+                              <w:rPr>
+                                <w:rFonts w:ascii="Hack" w:hAnsi="Hack"/>
+                                <w:color w:val="000000" w:themeColor="text1"/>
+                                <w:sz w:val="20"/>
+                                <w:szCs w:val="20"/>
+                              </w:rPr>
+                              <w:t>12 of them are Roses</w:t>
+                            </w:r>
+                          </w:p>
+                        </w:txbxContent>
+                      </wps:txbx>
+                      <wps:bodyPr rot="0" spcFirstLastPara="0" vertOverflow="overflow" horzOverflow="overflow" vert="horz" wrap="square" lIns="91440" tIns="45720" rIns="91440" bIns="45720" numCol="1" spcCol="0" rtlCol="0" fromWordArt="0" anchor="ctr" anchorCtr="0" forceAA="0" compatLnSpc="1">
+                        <a:prstTxWarp prst="textNoShape">
+                          <a:avLst/>
+                        </a:prstTxWarp>
+                        <a:noAutofit/>
+                      </wps:bodyPr>
+                    </wps:wsp>
+                  </a:graphicData>
+                </a:graphic>
+                <wp14:sizeRelH relativeFrom="margin">
+                  <wp14:pctWidth>0</wp14:pctWidth>
+                </wp14:sizeRelH>
+                <wp14:sizeRelV relativeFrom="margin">
+                  <wp14:pctHeight>0</wp14:pctHeight>
+                </wp14:sizeRelV>
+              </wp:anchor>
+            </w:drawing>
+          </mc:Choice>
+          <mc:Fallback>
+            <w:pict>
+              <v:rect w14:anchorId="62142FAB" id="Rectangle 33" o:spid="_x0000_s1031" style="position:absolute;left:0;text-align:left;margin-left:293.05pt;margin-top:20.95pt;width:197.5pt;height:52.15pt;z-index:-251621376;visibility:visible;mso-wrap-style:square;mso-width-percent:0;mso-height-percent:0;mso-wrap-distance-left:9pt;mso-wrap-distance-top:0;mso-wrap-distance-right:9pt;mso-wrap-distance-bottom:0;mso-position-horizontal:absolute;mso-position-horizontal-relative:margin;mso-position-vertical:absolute;mso-position-vertical-relative:text;mso-width-percent:0;mso-height-percent:0;mso-width-relative:margin;mso-height-relative:margin;v-text-anchor:middle" o:gfxdata="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" fillcolor="white [3212]" strokecolor="black [3213]" strokeweight="1pt">
+                <v:textbox>
+                  <w:txbxContent>
+                    <w:p>
+                      <w:pPr>
+                        <w:spacing w:after="0"/>
+                        <w:rPr>
+                          <w:rFonts w:ascii="Hack" w:hAnsi="Hack"/>
+                          <w:color w:val="000000" w:themeColor="text1"/>
+                          <w:sz w:val="20"/>
+                          <w:szCs w:val="20"/>
+                        </w:rPr>
+                      </w:pPr>
+                      <w:r>
+                        <w:rPr>
+                          <w:rFonts w:ascii="Hack" w:hAnsi="Hack"/>
+                          <w:color w:val="000000" w:themeColor="text1"/>
+                          <w:sz w:val="20"/>
+                          <w:szCs w:val="20"/>
+                        </w:rPr>
+                        <w:t>There are 33 flowers in total.</w:t>
+                      </w:r>
+                    </w:p>
+                    <w:p>
+                      <w:pPr>
+                        <w:spacing w:after="0"/>
+                        <w:rPr>
+                          <w:rFonts w:ascii="Hack" w:hAnsi="Hack"/>
+                          <w:color w:val="000000" w:themeColor="text1"/>
+                          <w:sz w:val="20"/>
+                          <w:szCs w:val="20"/>
+                        </w:rPr>
+                      </w:pPr>
+                      <w:r>
+                        <w:rPr>
+                          <w:rFonts w:ascii="Hack" w:hAnsi="Hack"/>
+                          <w:color w:val="000000" w:themeColor="text1"/>
+                          <w:sz w:val="20"/>
+                          <w:szCs w:val="20"/>
+                        </w:rPr>
+                        <w:t>12 of them are Roses</w:t>
+                      </w:r>
+                    </w:p>
+                  </w:txbxContent>
+                </v:textbox>
+                <w10:wrap type="tight" anchorx="margin"/>
+              </v:rect>
+            </w:pict>
+          </mc:Fallback>
+        </mc:AlternateContent>
+      </w:r>
+    </w:p>
+    <w:p>
+      <w:pPr>
+        <w:spacing w:after="0"/>
+        <w:ind w:left="360"/>
+      </w:pPr>
+      <w:r>
+        <w:t xml:space="preserve">10. </w:t>
+      </w:r>
+    </w:p>
+    <w:p>
+      <w:r>
+        <w:br w:type="page"/>
+      </w:r>
+    </w:p>
+    <w:p>
+      <w:pPr>
+        <w:spacing w:after="0"/>
+        <w:ind w:left="360"/>
+        <w:sectPr>
+          <w:type w:val="continuous"/>
+          <w:pgSz w:w="12240" w:h="15840"/>
+          <w:pgMar w:top="1440" w:right="1440" w:bottom="1440" w:left="1440" w:header="720" w:footer="720" w:gutter="0"/>
+          <w:cols w:num="2" w:space="720"/>
+          <w:docGrid w:linePitch="360"/>
+        </w:sectPr>
+      </w:pPr>
+    </w:p>
+    <w:p>
+      <w:pPr>
+        <w:spacing w:after="0"/>
+        <w:rPr>
+          <w:i/>
+          <w:iCs/>
+        </w:rPr>
+      </w:pPr>
+      <w:r>
+        <w:rPr>
+          <w:i/>
+          <w:iCs/>
+        </w:rPr>
+        <w:lastRenderedPageBreak/>
+        <w:t>Part C</w:t>
       </w:r>
     </w:p>
     <w:p>
@@ -5622,45 +8923,17 @@
         <w:pStyle w:val="ListParagraph"/>
         <w:numPr>
           <w:ilvl w:val="0"/>
-          <w:numId w:val="6"/>
+          <w:numId w:val="10"/>
         </w:numPr>
-        <w:ind w:left="993" w:hanging="654"/>
-      </w:pPr>
-      <w:r>
-        <w:t>D</w:t>
-      </w:r>
-    </w:p>
-    <w:p>
-      <w:pPr>
-        <w:pStyle w:val="ListParagraph"/>
-        <w:numPr>
-          <w:ilvl w:val="0"/>
-          <w:numId w:val="6"/>
-        </w:numPr>
-        <w:ind w:left="993" w:hanging="654"/>
-      </w:pPr>
-      <w:r>
-        <w:t>D</w:t>
-      </w:r>
-    </w:p>
-    <w:p>
-      <w:pPr>
-        <w:pStyle w:val="ListParagraph"/>
-        <w:numPr>
-          <w:ilvl w:val="0"/>
-          <w:numId w:val="6"/>
-        </w:numPr>
-        <w:ind w:left="993" w:hanging="654"/>
-      </w:pPr>
-      <w:r>
-        <w:t>d</w:t>
-      </w:r>
+        <w:spacing w:after="0"/>
+        <w:ind w:left="567"/>
+      </w:pPr>
     </w:p>
     <w:sectPr>
       <w:type w:val="continuous"/>
       <w:pgSz w:w="12240" w:h="15840"/>
       <w:pgMar w:top="1440" w:right="1440" w:bottom="1440" w:left="1440" w:header="720" w:footer="720" w:gutter="0"/>
-      <w:cols w:num="2" w:space="720"/>
+      <w:cols w:space="720"/>
       <w:docGrid w:linePitch="360"/>
     </w:sectPr>
   </w:body>
@@ -5670,6 +8943,92 @@
 <file path=word/numbering.xml><?xml version="1.0" encoding="utf-8"?>
 <w:numbering xmlns:wpc="http://schemas.microsoft.com/office/word/2010/wordprocessingCanvas" xmlns:cx="http://schemas.microsoft.com/office/drawing/2014/chartex" xmlns:cx1="http://schemas.microsoft.com/office/drawing/2015/9/8/chartex" xmlns:cx2="http://schemas.microsoft.com/office/drawing/2015/10/21/chartex" xmlns:cx3="http://schemas.microsoft.com/office/drawing/2016/5/9/chartex" xmlns:cx4="http://schemas.microsoft.com/office/drawing/2016/5/10/chartex" xmlns:cx5="http://schemas.microsoft.com/office/drawing/2016/5/11/chartex" xmlns:cx6="http://schemas.microsoft.com/office/drawing/2016/5/12/chartex" xmlns:cx7="http://schemas.microsoft.com/office/drawing/2016/5/13/chartex" xmlns:cx8="http://schemas.microsoft.com/office/drawing/2016/5/14/chartex" xmlns:mc="http://schemas.openxmlformats.org/markup-compatibility/2006" xmlns:aink="http://schemas.microsoft.com/office/drawing/2016/ink" xmlns:am3d="http://schemas.microsoft.com/office/drawing/2017/model3d" xmlns:o="urn:schemas-microsoft-com:office:office" xmlns:r="http://schemas.openxmlformats.org/officeDocument/2006/relationships" xmlns:m="http://schemas.openxmlformats.org/officeDocument/2006/math" xmlns:v="urn:schemas-microsoft-com:vml" xmlns:wp14="http://schemas.microsoft.com/office/word/2010/wordprocessingDrawing" xmlns:wp="http://schemas.openxmlformats.org/drawingml/2006/wordprocessingDrawing" xmlns:w10="urn:schemas-microsoft-com:office:word" xmlns:w="http://schemas.openxmlformats.org/wordprocessingml/2006/main" xmlns:w14="http://schemas.microsoft.com/office/word/2010/wordml" xmlns:w15="http://schemas.microsoft.com/office/word/2012/wordml" xmlns:w16cex="http://schemas.microsoft.com/office/word/2018/wordml/cex" xmlns:w16cid="http://schemas.microsoft.com/office/word/2016/wordml/cid" xmlns:w16="http://schemas.microsoft.com/office/word/2018/wordml" xmlns:w16se="http://schemas.microsoft.com/office/word/2015/wordml/symex" xmlns:wpg="http://schemas.microsoft.com/office/word/2010/wordprocessingGroup" xmlns:wpi="http://schemas.microsoft.com/office/word/2010/wordprocessingInk" xmlns:wne="http://schemas.microsoft.com/office/word/2006/wordml" xmlns:wps="http://schemas.microsoft.com/office/word/2010/wordprocessingShape" mc:Ignorable="w14 w15 w16se w16cid w16 w16cex wp14">
   <w:abstractNum w:abstractNumId="0" w15:restartNumberingAfterBreak="0">
+    <w:nsid w:val="00736CAA"/>
+    <w:multiLevelType w:val="hybridMultilevel"/>
+    <w:tmpl w:val="1332B792"/>
+    <w:lvl w:ilvl="0" w:tplc="0409000F">
+      <w:start w:val="1"/>
+      <w:numFmt w:val="decimal"/>
+      <w:lvlText w:val="%1."/>
+      <w:lvlJc w:val="left"/>
+      <w:pPr>
+        <w:ind w:left="720" w:hanging="360"/>
+      </w:pPr>
+    </w:lvl>
+    <w:lvl w:ilvl="1" w:tplc="04090019" w:tentative="1">
+      <w:start w:val="1"/>
+      <w:numFmt w:val="lowerLetter"/>
+      <w:lvlText w:val="%2."/>
+      <w:lvlJc w:val="left"/>
+      <w:pPr>
+        <w:ind w:left="1440" w:hanging="360"/>
+      </w:pPr>
+    </w:lvl>
+    <w:lvl w:ilvl="2" w:tplc="0409001B" w:tentative="1">
+      <w:start w:val="1"/>
+      <w:numFmt w:val="lowerRoman"/>
+      <w:lvlText w:val="%3."/>
+      <w:lvlJc w:val="right"/>
+      <w:pPr>
+        <w:ind w:left="2160" w:hanging="180"/>
+      </w:pPr>
+    </w:lvl>
+    <w:lvl w:ilvl="3" w:tplc="0409000F" w:tentative="1">
+      <w:start w:val="1"/>
+      <w:numFmt w:val="decimal"/>
+      <w:lvlText w:val="%4."/>
+      <w:lvlJc w:val="left"/>
+      <w:pPr>
+        <w:ind w:left="2880" w:hanging="360"/>
+      </w:pPr>
+    </w:lvl>
+    <w:lvl w:ilvl="4" w:tplc="04090019" w:tentative="1">
+      <w:start w:val="1"/>
+      <w:numFmt w:val="lowerLetter"/>
+      <w:lvlText w:val="%5."/>
+      <w:lvlJc w:val="left"/>
+      <w:pPr>
+        <w:ind w:left="3600" w:hanging="360"/>
+      </w:pPr>
+    </w:lvl>
+    <w:lvl w:ilvl="5" w:tplc="0409001B" w:tentative="1">
+      <w:start w:val="1"/>
+      <w:numFmt w:val="lowerRoman"/>
+      <w:lvlText w:val="%6."/>
+      <w:lvlJc w:val="right"/>
+      <w:pPr>
+        <w:ind w:left="4320" w:hanging="180"/>
+      </w:pPr>
+    </w:lvl>
+    <w:lvl w:ilvl="6" w:tplc="0409000F" w:tentative="1">
+      <w:start w:val="1"/>
+      <w:numFmt w:val="decimal"/>
+      <w:lvlText w:val="%7."/>
+      <w:lvlJc w:val="left"/>
+      <w:pPr>
+        <w:ind w:left="5040" w:hanging="360"/>
+      </w:pPr>
+    </w:lvl>
+    <w:lvl w:ilvl="7" w:tplc="04090019" w:tentative="1">
+      <w:start w:val="1"/>
+      <w:numFmt w:val="lowerLetter"/>
+      <w:lvlText w:val="%8."/>
+      <w:lvlJc w:val="left"/>
+      <w:pPr>
+        <w:ind w:left="5760" w:hanging="360"/>
+      </w:pPr>
+    </w:lvl>
+    <w:lvl w:ilvl="8" w:tplc="0409001B" w:tentative="1">
+      <w:start w:val="1"/>
+      <w:numFmt w:val="lowerRoman"/>
+      <w:lvlText w:val="%9."/>
+      <w:lvlJc w:val="right"/>
+      <w:pPr>
+        <w:ind w:left="6480" w:hanging="180"/>
+      </w:pPr>
+    </w:lvl>
+  </w:abstractNum>
+  <w:abstractNum w:abstractNumId="1" w15:restartNumberingAfterBreak="0">
     <w:nsid w:val="02605667"/>
     <w:multiLevelType w:val="hybridMultilevel"/>
     <w:tmpl w:val="C56E8710"/>
@@ -5755,10 +9114,10 @@
       </w:pPr>
     </w:lvl>
   </w:abstractNum>
-  <w:abstractNum w:abstractNumId="1" w15:restartNumberingAfterBreak="0">
-    <w:nsid w:val="32291329"/>
+  <w:abstractNum w:abstractNumId="2" w15:restartNumberingAfterBreak="0">
+    <w:nsid w:val="09D84D65"/>
     <w:multiLevelType w:val="hybridMultilevel"/>
-    <w:tmpl w:val="DB307C60"/>
+    <w:tmpl w:val="4A3EB9EA"/>
     <w:lvl w:ilvl="0" w:tplc="0409000F">
       <w:start w:val="1"/>
       <w:numFmt w:val="decimal"/>
@@ -5844,10 +9203,182 @@
       </w:pPr>
     </w:lvl>
   </w:abstractNum>
-  <w:abstractNum w:abstractNumId="2" w15:restartNumberingAfterBreak="0">
-    <w:nsid w:val="37EF13AC"/>
+  <w:abstractNum w:abstractNumId="3" w15:restartNumberingAfterBreak="0">
+    <w:nsid w:val="1A19736F"/>
     <w:multiLevelType w:val="hybridMultilevel"/>
-    <w:tmpl w:val="DD686946"/>
+    <w:tmpl w:val="58DC6EA8"/>
+    <w:lvl w:ilvl="0" w:tplc="0409000F">
+      <w:start w:val="1"/>
+      <w:numFmt w:val="decimal"/>
+      <w:lvlText w:val="%1."/>
+      <w:lvlJc w:val="left"/>
+      <w:pPr>
+        <w:ind w:left="775" w:hanging="360"/>
+      </w:pPr>
+    </w:lvl>
+    <w:lvl w:ilvl="1" w:tplc="04090019" w:tentative="1">
+      <w:start w:val="1"/>
+      <w:numFmt w:val="lowerLetter"/>
+      <w:lvlText w:val="%2."/>
+      <w:lvlJc w:val="left"/>
+      <w:pPr>
+        <w:ind w:left="1495" w:hanging="360"/>
+      </w:pPr>
+    </w:lvl>
+    <w:lvl w:ilvl="2" w:tplc="0409001B" w:tentative="1">
+      <w:start w:val="1"/>
+      <w:numFmt w:val="lowerRoman"/>
+      <w:lvlText w:val="%3."/>
+      <w:lvlJc w:val="right"/>
+      <w:pPr>
+        <w:ind w:left="2215" w:hanging="180"/>
+      </w:pPr>
+    </w:lvl>
+    <w:lvl w:ilvl="3" w:tplc="0409000F" w:tentative="1">
+      <w:start w:val="1"/>
+      <w:numFmt w:val="decimal"/>
+      <w:lvlText w:val="%4."/>
+      <w:lvlJc w:val="left"/>
+      <w:pPr>
+        <w:ind w:left="2935" w:hanging="360"/>
+      </w:pPr>
+    </w:lvl>
+    <w:lvl w:ilvl="4" w:tplc="04090019" w:tentative="1">
+      <w:start w:val="1"/>
+      <w:numFmt w:val="lowerLetter"/>
+      <w:lvlText w:val="%5."/>
+      <w:lvlJc w:val="left"/>
+      <w:pPr>
+        <w:ind w:left="3655" w:hanging="360"/>
+      </w:pPr>
+    </w:lvl>
+    <w:lvl w:ilvl="5" w:tplc="0409001B" w:tentative="1">
+      <w:start w:val="1"/>
+      <w:numFmt w:val="lowerRoman"/>
+      <w:lvlText w:val="%6."/>
+      <w:lvlJc w:val="right"/>
+      <w:pPr>
+        <w:ind w:left="4375" w:hanging="180"/>
+      </w:pPr>
+    </w:lvl>
+    <w:lvl w:ilvl="6" w:tplc="0409000F" w:tentative="1">
+      <w:start w:val="1"/>
+      <w:numFmt w:val="decimal"/>
+      <w:lvlText w:val="%7."/>
+      <w:lvlJc w:val="left"/>
+      <w:pPr>
+        <w:ind w:left="5095" w:hanging="360"/>
+      </w:pPr>
+    </w:lvl>
+    <w:lvl w:ilvl="7" w:tplc="04090019" w:tentative="1">
+      <w:start w:val="1"/>
+      <w:numFmt w:val="lowerLetter"/>
+      <w:lvlText w:val="%8."/>
+      <w:lvlJc w:val="left"/>
+      <w:pPr>
+        <w:ind w:left="5815" w:hanging="360"/>
+      </w:pPr>
+    </w:lvl>
+    <w:lvl w:ilvl="8" w:tplc="0409001B" w:tentative="1">
+      <w:start w:val="1"/>
+      <w:numFmt w:val="lowerRoman"/>
+      <w:lvlText w:val="%9."/>
+      <w:lvlJc w:val="right"/>
+      <w:pPr>
+        <w:ind w:left="6535" w:hanging="180"/>
+      </w:pPr>
+    </w:lvl>
+  </w:abstractNum>
+  <w:abstractNum w:abstractNumId="4" w15:restartNumberingAfterBreak="0">
+    <w:nsid w:val="267F027C"/>
+    <w:multiLevelType w:val="hybridMultilevel"/>
+    <w:tmpl w:val="171E550C"/>
+    <w:lvl w:ilvl="0" w:tplc="0409000F">
+      <w:start w:val="1"/>
+      <w:numFmt w:val="decimal"/>
+      <w:lvlText w:val="%1."/>
+      <w:lvlJc w:val="left"/>
+      <w:pPr>
+        <w:ind w:left="1080" w:hanging="360"/>
+      </w:pPr>
+    </w:lvl>
+    <w:lvl w:ilvl="1" w:tplc="04090019" w:tentative="1">
+      <w:start w:val="1"/>
+      <w:numFmt w:val="lowerLetter"/>
+      <w:lvlText w:val="%2."/>
+      <w:lvlJc w:val="left"/>
+      <w:pPr>
+        <w:ind w:left="1800" w:hanging="360"/>
+      </w:pPr>
+    </w:lvl>
+    <w:lvl w:ilvl="2" w:tplc="0409001B" w:tentative="1">
+      <w:start w:val="1"/>
+      <w:numFmt w:val="lowerRoman"/>
+      <w:lvlText w:val="%3."/>
+      <w:lvlJc w:val="right"/>
+      <w:pPr>
+        <w:ind w:left="2520" w:hanging="180"/>
+      </w:pPr>
+    </w:lvl>
+    <w:lvl w:ilvl="3" w:tplc="0409000F" w:tentative="1">
+      <w:start w:val="1"/>
+      <w:numFmt w:val="decimal"/>
+      <w:lvlText w:val="%4."/>
+      <w:lvlJc w:val="left"/>
+      <w:pPr>
+        <w:ind w:left="3240" w:hanging="360"/>
+      </w:pPr>
+    </w:lvl>
+    <w:lvl w:ilvl="4" w:tplc="04090019" w:tentative="1">
+      <w:start w:val="1"/>
+      <w:numFmt w:val="lowerLetter"/>
+      <w:lvlText w:val="%5."/>
+      <w:lvlJc w:val="left"/>
+      <w:pPr>
+        <w:ind w:left="3960" w:hanging="360"/>
+      </w:pPr>
+    </w:lvl>
+    <w:lvl w:ilvl="5" w:tplc="0409001B" w:tentative="1">
+      <w:start w:val="1"/>
+      <w:numFmt w:val="lowerRoman"/>
+      <w:lvlText w:val="%6."/>
+      <w:lvlJc w:val="right"/>
+      <w:pPr>
+        <w:ind w:left="4680" w:hanging="180"/>
+      </w:pPr>
+    </w:lvl>
+    <w:lvl w:ilvl="6" w:tplc="0409000F" w:tentative="1">
+      <w:start w:val="1"/>
+      <w:numFmt w:val="decimal"/>
+      <w:lvlText w:val="%7."/>
+      <w:lvlJc w:val="left"/>
+      <w:pPr>
+        <w:ind w:left="5400" w:hanging="360"/>
+      </w:pPr>
+    </w:lvl>
+    <w:lvl w:ilvl="7" w:tplc="04090019" w:tentative="1">
+      <w:start w:val="1"/>
+      <w:numFmt w:val="lowerLetter"/>
+      <w:lvlText w:val="%8."/>
+      <w:lvlJc w:val="left"/>
+      <w:pPr>
+        <w:ind w:left="6120" w:hanging="360"/>
+      </w:pPr>
+    </w:lvl>
+    <w:lvl w:ilvl="8" w:tplc="0409001B" w:tentative="1">
+      <w:start w:val="1"/>
+      <w:numFmt w:val="lowerRoman"/>
+      <w:lvlText w:val="%9."/>
+      <w:lvlJc w:val="right"/>
+      <w:pPr>
+        <w:ind w:left="6840" w:hanging="180"/>
+      </w:pPr>
+    </w:lvl>
+  </w:abstractNum>
+  <w:abstractNum w:abstractNumId="5" w15:restartNumberingAfterBreak="0">
+    <w:nsid w:val="32291329"/>
+    <w:multiLevelType w:val="hybridMultilevel"/>
+    <w:tmpl w:val="DB307C60"/>
     <w:lvl w:ilvl="0" w:tplc="0409000F">
       <w:start w:val="1"/>
       <w:numFmt w:val="decimal"/>
@@ -5933,7 +9464,96 @@
       </w:pPr>
     </w:lvl>
   </w:abstractNum>
-  <w:abstractNum w:abstractNumId="3" w15:restartNumberingAfterBreak="0">
+  <w:abstractNum w:abstractNumId="6" w15:restartNumberingAfterBreak="0">
+    <w:nsid w:val="37EF13AC"/>
+    <w:multiLevelType w:val="hybridMultilevel"/>
+    <w:tmpl w:val="DD686946"/>
+    <w:lvl w:ilvl="0" w:tplc="0409000F">
+      <w:start w:val="1"/>
+      <w:numFmt w:val="decimal"/>
+      <w:lvlText w:val="%1."/>
+      <w:lvlJc w:val="left"/>
+      <w:pPr>
+        <w:ind w:left="720" w:hanging="360"/>
+      </w:pPr>
+      <w:rPr>
+        <w:rFonts w:hint="default"/>
+      </w:rPr>
+    </w:lvl>
+    <w:lvl w:ilvl="1" w:tplc="04090019" w:tentative="1">
+      <w:start w:val="1"/>
+      <w:numFmt w:val="lowerLetter"/>
+      <w:lvlText w:val="%2."/>
+      <w:lvlJc w:val="left"/>
+      <w:pPr>
+        <w:ind w:left="1440" w:hanging="360"/>
+      </w:pPr>
+    </w:lvl>
+    <w:lvl w:ilvl="2" w:tplc="0409001B" w:tentative="1">
+      <w:start w:val="1"/>
+      <w:numFmt w:val="lowerRoman"/>
+      <w:lvlText w:val="%3."/>
+      <w:lvlJc w:val="right"/>
+      <w:pPr>
+        <w:ind w:left="2160" w:hanging="180"/>
+      </w:pPr>
+    </w:lvl>
+    <w:lvl w:ilvl="3" w:tplc="0409000F" w:tentative="1">
+      <w:start w:val="1"/>
+      <w:numFmt w:val="decimal"/>
+      <w:lvlText w:val="%4."/>
+      <w:lvlJc w:val="left"/>
+      <w:pPr>
+        <w:ind w:left="2880" w:hanging="360"/>
+      </w:pPr>
+    </w:lvl>
+    <w:lvl w:ilvl="4" w:tplc="04090019" w:tentative="1">
+      <w:start w:val="1"/>
+      <w:numFmt w:val="lowerLetter"/>
+      <w:lvlText w:val="%5."/>
+      <w:lvlJc w:val="left"/>
+      <w:pPr>
+        <w:ind w:left="3600" w:hanging="360"/>
+      </w:pPr>
+    </w:lvl>
+    <w:lvl w:ilvl="5" w:tplc="0409001B" w:tentative="1">
+      <w:start w:val="1"/>
+      <w:numFmt w:val="lowerRoman"/>
+      <w:lvlText w:val="%6."/>
+      <w:lvlJc w:val="right"/>
+      <w:pPr>
+        <w:ind w:left="4320" w:hanging="180"/>
+      </w:pPr>
+    </w:lvl>
+    <w:lvl w:ilvl="6" w:tplc="0409000F" w:tentative="1">
+      <w:start w:val="1"/>
+      <w:numFmt w:val="decimal"/>
+      <w:lvlText w:val="%7."/>
+      <w:lvlJc w:val="left"/>
+      <w:pPr>
+        <w:ind w:left="5040" w:hanging="360"/>
+      </w:pPr>
+    </w:lvl>
+    <w:lvl w:ilvl="7" w:tplc="04090019" w:tentative="1">
+      <w:start w:val="1"/>
+      <w:numFmt w:val="lowerLetter"/>
+      <w:lvlText w:val="%8."/>
+      <w:lvlJc w:val="left"/>
+      <w:pPr>
+        <w:ind w:left="5760" w:hanging="360"/>
+      </w:pPr>
+    </w:lvl>
+    <w:lvl w:ilvl="8" w:tplc="0409001B" w:tentative="1">
+      <w:start w:val="1"/>
+      <w:numFmt w:val="lowerRoman"/>
+      <w:lvlText w:val="%9."/>
+      <w:lvlJc w:val="right"/>
+      <w:pPr>
+        <w:ind w:left="6480" w:hanging="180"/>
+      </w:pPr>
+    </w:lvl>
+  </w:abstractNum>
+  <w:abstractNum w:abstractNumId="7" w15:restartNumberingAfterBreak="0">
     <w:nsid w:val="50B7468E"/>
     <w:multiLevelType w:val="hybridMultilevel"/>
     <w:tmpl w:val="F6049512"/>
@@ -6032,7 +9652,7 @@
       </w:pPr>
     </w:lvl>
   </w:abstractNum>
-  <w:abstractNum w:abstractNumId="4" w15:restartNumberingAfterBreak="0">
+  <w:abstractNum w:abstractNumId="8" w15:restartNumberingAfterBreak="0">
     <w:nsid w:val="55667155"/>
     <w:multiLevelType w:val="hybridMultilevel"/>
     <w:tmpl w:val="3B9C45D4"/>
@@ -6125,7 +9745,7 @@
       </w:pPr>
     </w:lvl>
   </w:abstractNum>
-  <w:abstractNum w:abstractNumId="5" w15:restartNumberingAfterBreak="0">
+  <w:abstractNum w:abstractNumId="9" w15:restartNumberingAfterBreak="0">
     <w:nsid w:val="6B0036D4"/>
     <w:multiLevelType w:val="hybridMultilevel"/>
     <w:tmpl w:val="DD686946"/>
@@ -6215,22 +9835,34 @@
     </w:lvl>
   </w:abstractNum>
   <w:num w:numId="1">
-    <w:abstractNumId w:val="3"/>
+    <w:abstractNumId w:val="7"/>
   </w:num>
   <w:num w:numId="2">
+    <w:abstractNumId w:val="6"/>
+  </w:num>
+  <w:num w:numId="3">
+    <w:abstractNumId w:val="8"/>
+  </w:num>
+  <w:num w:numId="4">
+    <w:abstractNumId w:val="5"/>
+  </w:num>
+  <w:num w:numId="5">
+    <w:abstractNumId w:val="9"/>
+  </w:num>
+  <w:num w:numId="6">
+    <w:abstractNumId w:val="1"/>
+  </w:num>
+  <w:num w:numId="7">
+    <w:abstractNumId w:val="0"/>
+  </w:num>
+  <w:num w:numId="8">
+    <w:abstractNumId w:val="4"/>
+  </w:num>
+  <w:num w:numId="9">
     <w:abstractNumId w:val="2"/>
   </w:num>
-  <w:num w:numId="3">
-    <w:abstractNumId w:val="4"/>
-  </w:num>
-  <w:num w:numId="4">
-    <w:abstractNumId w:val="1"/>
-  </w:num>
-  <w:num w:numId="5">
-    <w:abstractNumId w:val="5"/>
-  </w:num>
-  <w:num w:numId="6">
-    <w:abstractNumId w:val="0"/>
+  <w:num w:numId="10">
+    <w:abstractNumId w:val="3"/>
   </w:num>
 </w:numbering>
 </file>

</xml_diff>